<commit_message>
Update Template Laporan SKPL dan Dokumen Perencanaan.docx
</commit_message>
<xml_diff>
--- a/Template Laporan SKPL dan Dokumen Perencanaan.docx
+++ b/Template Laporan SKPL dan Dokumen Perencanaan.docx
@@ -14,8 +14,6 @@
         </w:rPr>
         <w:t>C</w:t>
       </w:r>
-      <w:bookmarkStart w:id="0" w:name="_GoBack"/>
-      <w:bookmarkEnd w:id="0"/>
       <w:r>
         <w:t>over</w:t>
       </w:r>
@@ -1895,15 +1893,29 @@
       <w:r>
         <w:t xml:space="preserve">dapat dipelajari pada link : </w:t>
       </w:r>
-      <w:hyperlink r:id="rId8">
-        <w:r>
-          <w:rPr>
-            <w:color w:val="0462C1"/>
-            <w:u w:val="single" w:color="0462C1"/>
-          </w:rPr>
-          <w:t>https://youtu.be/PJVgWabmaP0</w:t>
-        </w:r>
-      </w:hyperlink>
+      <w:r>
+        <w:fldChar w:fldCharType="begin"/>
+      </w:r>
+      <w:r>
+        <w:instrText xml:space="preserve"> HYPERLINK "https://youtu.be/PJVgWabmaP0" \h </w:instrText>
+      </w:r>
+      <w:r>
+        <w:fldChar w:fldCharType="separate"/>
+      </w:r>
+      <w:r>
+        <w:rPr>
+          <w:color w:val="0462C1"/>
+          <w:u w:val="single" w:color="0462C1"/>
+        </w:rPr>
+        <w:t>https://youtu.be/PJVgWabmaP0</w:t>
+      </w:r>
+      <w:r>
+        <w:rPr>
+          <w:color w:val="0462C1"/>
+          <w:u w:val="single" w:color="0462C1"/>
+        </w:rPr>
+        <w:fldChar w:fldCharType="end"/>
+      </w:r>
     </w:p>
     <w:p>
       <w:pPr>
@@ -3449,7 +3461,15 @@
                                   <w:color w:val="FFFFFF"/>
                                   <w:sz w:val="26"/>
                                 </w:rPr>
-                                <w:t>Back End</w:t>
+                                <w:t xml:space="preserve">Back </w:t>
+                              </w:r>
+                              <w:r>
+                                <w:rPr>
+                                  <w:rFonts w:ascii="Carlito"/>
+                                  <w:color w:val="FFFFFF"/>
+                                  <w:sz w:val="26"/>
+                                </w:rPr>
+                                <w:t>End</w:t>
                               </w:r>
                             </w:p>
                           </w:txbxContent>
@@ -3512,7 +3532,15 @@
                                   <w:color w:val="FFFFFF"/>
                                   <w:sz w:val="26"/>
                                 </w:rPr>
-                                <w:t>Analis Data</w:t>
+                                <w:t xml:space="preserve">Analis </w:t>
+                              </w:r>
+                              <w:r>
+                                <w:rPr>
+                                  <w:rFonts w:ascii="Carlito"/>
+                                  <w:color w:val="FFFFFF"/>
+                                  <w:sz w:val="26"/>
+                                </w:rPr>
+                                <w:t>Data</w:t>
                               </w:r>
                             </w:p>
                           </w:txbxContent>
@@ -3575,7 +3603,15 @@
                                   <w:color w:val="FFFFFF"/>
                                   <w:sz w:val="26"/>
                                 </w:rPr>
-                                <w:t>Font End</w:t>
+                                <w:t xml:space="preserve">Font </w:t>
+                              </w:r>
+                              <w:r>
+                                <w:rPr>
+                                  <w:rFonts w:ascii="Carlito"/>
+                                  <w:color w:val="FFFFFF"/>
+                                  <w:sz w:val="26"/>
+                                </w:rPr>
+                                <w:t>End</w:t>
                               </w:r>
                             </w:p>
                           </w:txbxContent>
@@ -3638,7 +3674,15 @@
                                   <w:color w:val="FFFFFF"/>
                                   <w:sz w:val="26"/>
                                 </w:rPr>
-                                <w:t>Analis Sistem</w:t>
+                                <w:t xml:space="preserve">Analis </w:t>
+                              </w:r>
+                              <w:r>
+                                <w:rPr>
+                                  <w:rFonts w:ascii="Carlito"/>
+                                  <w:color w:val="FFFFFF"/>
+                                  <w:sz w:val="26"/>
+                                </w:rPr>
+                                <w:t>Sistem</w:t>
                               </w:r>
                             </w:p>
                           </w:txbxContent>
@@ -3839,7 +3883,15 @@
                             <w:color w:val="FFFFFF"/>
                             <w:sz w:val="26"/>
                           </w:rPr>
-                          <w:t>Back End</w:t>
+                          <w:t xml:space="preserve">Back </w:t>
+                        </w:r>
+                        <w:r>
+                          <w:rPr>
+                            <w:rFonts w:ascii="Carlito"/>
+                            <w:color w:val="FFFFFF"/>
+                            <w:sz w:val="26"/>
+                          </w:rPr>
+                          <w:t>End</w:t>
                         </w:r>
                       </w:p>
                     </w:txbxContent>
@@ -3863,7 +3915,15 @@
                             <w:color w:val="FFFFFF"/>
                             <w:sz w:val="26"/>
                           </w:rPr>
-                          <w:t>Analis Data</w:t>
+                          <w:t xml:space="preserve">Analis </w:t>
+                        </w:r>
+                        <w:r>
+                          <w:rPr>
+                            <w:rFonts w:ascii="Carlito"/>
+                            <w:color w:val="FFFFFF"/>
+                            <w:sz w:val="26"/>
+                          </w:rPr>
+                          <w:t>Data</w:t>
                         </w:r>
                       </w:p>
                     </w:txbxContent>
@@ -3887,7 +3947,15 @@
                             <w:color w:val="FFFFFF"/>
                             <w:sz w:val="26"/>
                           </w:rPr>
-                          <w:t>Font End</w:t>
+                          <w:t xml:space="preserve">Font </w:t>
+                        </w:r>
+                        <w:r>
+                          <w:rPr>
+                            <w:rFonts w:ascii="Carlito"/>
+                            <w:color w:val="FFFFFF"/>
+                            <w:sz w:val="26"/>
+                          </w:rPr>
+                          <w:t>End</w:t>
                         </w:r>
                       </w:p>
                     </w:txbxContent>
@@ -3911,7 +3979,15 @@
                             <w:color w:val="FFFFFF"/>
                             <w:sz w:val="26"/>
                           </w:rPr>
-                          <w:t>Analis Sistem</w:t>
+                          <w:t xml:space="preserve">Analis </w:t>
+                        </w:r>
+                        <w:r>
+                          <w:rPr>
+                            <w:rFonts w:ascii="Carlito"/>
+                            <w:color w:val="FFFFFF"/>
+                            <w:sz w:val="26"/>
+                          </w:rPr>
+                          <w:t>Sistem</w:t>
                         </w:r>
                       </w:p>
                     </w:txbxContent>
@@ -4636,15 +4712,7 @@
           <w:i/>
           <w:sz w:val="24"/>
         </w:rPr>
-        <w:t>Work breakdown</w:t>
-      </w:r>
-      <w:r>
-        <w:rPr>
-          <w:b/>
-          <w:i/>
-          <w:sz w:val="24"/>
-        </w:rPr>
-        <w:t xml:space="preserve"> structure </w:t>
+        <w:t xml:space="preserve">Work breakdown structure </w:t>
       </w:r>
       <w:r>
         <w:rPr>
@@ -5286,74 +5354,686 @@
       <w:r>
         <w:t>sistem</w:t>
       </w:r>
-    </w:p>
-    <w:p>
-      <w:pPr>
-        <w:pStyle w:val="BodyText"/>
+      <w:bookmarkStart w:id="0" w:name="_GoBack"/>
+      <w:bookmarkEnd w:id="0"/>
+    </w:p>
+    <w:p>
+      <w:pPr>
+        <w:pStyle w:val="Heading2"/>
         <w:tabs>
-          <w:tab w:val="left" w:pos="2719"/>
-          <w:tab w:val="left" w:pos="3605"/>
-          <w:tab w:val="left" w:pos="4784"/>
-          <w:tab w:val="left" w:pos="6169"/>
-          <w:tab w:val="left" w:pos="7352"/>
-          <w:tab w:val="left" w:pos="8171"/>
+          <w:tab w:val="left" w:pos="1377"/>
         </w:tabs>
-        <w:spacing w:before="140" w:line="357" w:lineRule="auto"/>
-        <w:ind w:left="1377" w:right="157"/>
-      </w:pPr>
-      <w:r>
+        <w:ind w:firstLine="0"/>
+        <w:rPr>
+          <w:b w:val="0"/>
+        </w:rPr>
+      </w:pPr>
+      <w:r>
+        <w:rPr>
+          <w:b w:val="0"/>
+        </w:rPr>
         <w:t>Pembuatan</w:t>
       </w:r>
       <w:r>
+        <w:rPr>
+          <w:b w:val="0"/>
+        </w:rPr>
         <w:tab/>
         <w:t>sistem</w:t>
       </w:r>
       <w:r>
+        <w:rPr>
+          <w:b w:val="0"/>
+        </w:rPr>
         <w:tab/>
-        <w:t>.....(nama</w:t>
-      </w:r>
-      <w:r>
-        <w:tab/>
-        <w:t>sistem).......</w:t>
-      </w:r>
-      <w:r>
+      </w:r>
+      <w:r>
+        <w:rPr>
+          <w:b w:val="0"/>
+          <w:lang w:val="en-US"/>
+        </w:rPr>
+        <w:t>Food Diary</w:t>
+      </w:r>
+      <w:r>
+        <w:rPr>
+          <w:b w:val="0"/>
+        </w:rPr>
         <w:tab/>
         <w:t>bertujuan</w:t>
       </w:r>
       <w:r>
+        <w:rPr>
+          <w:b w:val="0"/>
+        </w:rPr>
         <w:tab/>
         <w:t>untuk</w:t>
       </w:r>
       <w:r>
-        <w:tab/>
-      </w:r>
-      <w:r>
-        <w:rPr>
+        <w:rPr>
+          <w:b w:val="0"/>
+          <w:lang w:val="en-US"/>
+        </w:rPr>
+        <w:t xml:space="preserve"> </w:t>
+      </w:r>
+      <w:r>
+        <w:rPr>
+          <w:b w:val="0"/>
           <w:spacing w:val="-1"/>
         </w:rPr>
         <w:t xml:space="preserve">memfasilitasi </w:t>
       </w:r>
       <w:r>
-        <w:t>proses/kegiatan .....(proses bisnis)......... sehingga dapat .....(nilai</w:t>
-      </w:r>
-      <w:r>
-        <w:rPr>
-          <w:spacing w:val="-6"/>
-        </w:rPr>
-        <w:t xml:space="preserve"> </w:t>
-      </w:r>
-      <w:r>
-        <w:t>tambah)........</w:t>
-      </w:r>
-    </w:p>
-    <w:p>
-      <w:pPr>
-        <w:pStyle w:val="BodyText"/>
-        <w:spacing w:before="5" w:line="360" w:lineRule="auto"/>
-        <w:ind w:left="1377" w:right="138"/>
-      </w:pPr>
-      <w:r>
-        <w:t>(kalimat di atas dapat disesuaikan/diubah dengan tatanan bahasa masing-masing tim dengan tidak mengurangi unsur-unsurnya)</w:t>
+        <w:rPr>
+          <w:b w:val="0"/>
+        </w:rPr>
+        <w:t xml:space="preserve">kegiatan </w:t>
+      </w:r>
+      <w:r>
+        <w:rPr>
+          <w:b w:val="0"/>
+          <w:lang w:val="en-US"/>
+        </w:rPr>
+        <w:t xml:space="preserve">micro </w:t>
+      </w:r>
+      <w:proofErr w:type="spellStart"/>
+      <w:r>
+        <w:rPr>
+          <w:b w:val="0"/>
+          <w:lang w:val="en-US"/>
+        </w:rPr>
+        <w:t>bloging</w:t>
+      </w:r>
+      <w:proofErr w:type="spellEnd"/>
+      <w:r>
+        <w:rPr>
+          <w:b w:val="0"/>
+          <w:lang w:val="en-US"/>
+        </w:rPr>
+        <w:t xml:space="preserve"> </w:t>
+      </w:r>
+      <w:proofErr w:type="spellStart"/>
+      <w:r>
+        <w:rPr>
+          <w:b w:val="0"/>
+          <w:lang w:val="en-US"/>
+        </w:rPr>
+        <w:t>seputar</w:t>
+      </w:r>
+      <w:proofErr w:type="spellEnd"/>
+      <w:r>
+        <w:rPr>
+          <w:b w:val="0"/>
+          <w:lang w:val="en-US"/>
+        </w:rPr>
+        <w:t xml:space="preserve"> </w:t>
+      </w:r>
+      <w:proofErr w:type="spellStart"/>
+      <w:r>
+        <w:rPr>
+          <w:b w:val="0"/>
+          <w:lang w:val="en-US"/>
+        </w:rPr>
+        <w:t>konsumsi</w:t>
+      </w:r>
+      <w:proofErr w:type="spellEnd"/>
+      <w:r>
+        <w:rPr>
+          <w:b w:val="0"/>
+          <w:lang w:val="en-US"/>
+        </w:rPr>
+        <w:t xml:space="preserve"> </w:t>
+      </w:r>
+      <w:proofErr w:type="spellStart"/>
+      <w:r>
+        <w:rPr>
+          <w:b w:val="0"/>
+          <w:lang w:val="en-US"/>
+        </w:rPr>
+        <w:t>pangan</w:t>
+      </w:r>
+      <w:proofErr w:type="spellEnd"/>
+      <w:r>
+        <w:rPr>
+          <w:b w:val="0"/>
+          <w:lang w:val="en-US"/>
+        </w:rPr>
+        <w:t xml:space="preserve"> </w:t>
+      </w:r>
+      <w:proofErr w:type="spellStart"/>
+      <w:r>
+        <w:rPr>
+          <w:b w:val="0"/>
+          <w:lang w:val="en-US"/>
+        </w:rPr>
+        <w:t>dan</w:t>
+      </w:r>
+      <w:proofErr w:type="spellEnd"/>
+      <w:r>
+        <w:rPr>
+          <w:b w:val="0"/>
+          <w:lang w:val="en-US"/>
+        </w:rPr>
+        <w:t xml:space="preserve"> </w:t>
+      </w:r>
+      <w:proofErr w:type="spellStart"/>
+      <w:r>
+        <w:rPr>
+          <w:b w:val="0"/>
+          <w:lang w:val="en-US"/>
+        </w:rPr>
+        <w:t>kuliner</w:t>
+      </w:r>
+      <w:proofErr w:type="spellEnd"/>
+      <w:r>
+        <w:rPr>
+          <w:b w:val="0"/>
+          <w:lang w:val="en-US"/>
+        </w:rPr>
+        <w:t xml:space="preserve"> </w:t>
+      </w:r>
+      <w:proofErr w:type="spellStart"/>
+      <w:r>
+        <w:rPr>
+          <w:b w:val="0"/>
+          <w:lang w:val="en-US"/>
+        </w:rPr>
+        <w:t>masyarakat</w:t>
+      </w:r>
+      <w:proofErr w:type="spellEnd"/>
+      <w:r>
+        <w:rPr>
+          <w:b w:val="0"/>
+        </w:rPr>
+        <w:t xml:space="preserve"> sehingga </w:t>
+      </w:r>
+      <w:proofErr w:type="spellStart"/>
+      <w:r>
+        <w:rPr>
+          <w:b w:val="0"/>
+          <w:lang w:val="en-US"/>
+        </w:rPr>
+        <w:t>masyarakat</w:t>
+      </w:r>
+      <w:proofErr w:type="spellEnd"/>
+      <w:r>
+        <w:rPr>
+          <w:b w:val="0"/>
+          <w:lang w:val="en-US"/>
+        </w:rPr>
+        <w:t xml:space="preserve"> </w:t>
+      </w:r>
+      <w:proofErr w:type="spellStart"/>
+      <w:r>
+        <w:rPr>
+          <w:b w:val="0"/>
+          <w:lang w:val="en-US"/>
+        </w:rPr>
+        <w:t>dapat</w:t>
+      </w:r>
+      <w:proofErr w:type="spellEnd"/>
+      <w:r>
+        <w:rPr>
+          <w:b w:val="0"/>
+          <w:lang w:val="en-US"/>
+        </w:rPr>
+        <w:t xml:space="preserve"> </w:t>
+      </w:r>
+      <w:proofErr w:type="spellStart"/>
+      <w:r>
+        <w:rPr>
+          <w:b w:val="0"/>
+          <w:lang w:val="en-US"/>
+        </w:rPr>
+        <w:t>berbagi</w:t>
+      </w:r>
+      <w:proofErr w:type="spellEnd"/>
+      <w:r>
+        <w:rPr>
+          <w:b w:val="0"/>
+          <w:lang w:val="en-US"/>
+        </w:rPr>
+        <w:t xml:space="preserve"> </w:t>
+      </w:r>
+      <w:proofErr w:type="spellStart"/>
+      <w:r>
+        <w:rPr>
+          <w:b w:val="0"/>
+          <w:lang w:val="en-US"/>
+        </w:rPr>
+        <w:t>dan</w:t>
+      </w:r>
+      <w:proofErr w:type="spellEnd"/>
+      <w:r>
+        <w:rPr>
+          <w:b w:val="0"/>
+          <w:lang w:val="en-US"/>
+        </w:rPr>
+        <w:t xml:space="preserve"> </w:t>
+      </w:r>
+      <w:proofErr w:type="spellStart"/>
+      <w:r>
+        <w:rPr>
+          <w:b w:val="0"/>
+          <w:lang w:val="en-US"/>
+        </w:rPr>
+        <w:t>membuat</w:t>
+      </w:r>
+      <w:proofErr w:type="spellEnd"/>
+      <w:r>
+        <w:rPr>
+          <w:b w:val="0"/>
+          <w:lang w:val="en-US"/>
+        </w:rPr>
+        <w:t xml:space="preserve"> track </w:t>
+      </w:r>
+      <w:proofErr w:type="spellStart"/>
+      <w:r>
+        <w:rPr>
+          <w:b w:val="0"/>
+          <w:lang w:val="en-US"/>
+        </w:rPr>
+        <w:t>paganan</w:t>
+      </w:r>
+      <w:proofErr w:type="spellEnd"/>
+      <w:r>
+        <w:rPr>
+          <w:b w:val="0"/>
+          <w:lang w:val="en-US"/>
+        </w:rPr>
+        <w:t xml:space="preserve"> yang </w:t>
+      </w:r>
+      <w:proofErr w:type="spellStart"/>
+      <w:r>
+        <w:rPr>
+          <w:b w:val="0"/>
+          <w:lang w:val="en-US"/>
+        </w:rPr>
+        <w:t>mereka</w:t>
+      </w:r>
+      <w:proofErr w:type="spellEnd"/>
+      <w:r>
+        <w:rPr>
+          <w:b w:val="0"/>
+          <w:lang w:val="en-US"/>
+        </w:rPr>
+        <w:t xml:space="preserve"> </w:t>
+      </w:r>
+      <w:proofErr w:type="spellStart"/>
+      <w:r>
+        <w:rPr>
+          <w:b w:val="0"/>
+          <w:lang w:val="en-US"/>
+        </w:rPr>
+        <w:t>konsumsi</w:t>
+      </w:r>
+      <w:proofErr w:type="spellEnd"/>
+      <w:r>
+        <w:rPr>
+          <w:b w:val="0"/>
+          <w:lang w:val="en-US"/>
+        </w:rPr>
+        <w:t xml:space="preserve">. </w:t>
+      </w:r>
+      <w:proofErr w:type="spellStart"/>
+      <w:proofErr w:type="gramStart"/>
+      <w:r>
+        <w:rPr>
+          <w:b w:val="0"/>
+          <w:lang w:val="en-US"/>
+        </w:rPr>
+        <w:t>Harapannya</w:t>
+      </w:r>
+      <w:proofErr w:type="spellEnd"/>
+      <w:r>
+        <w:rPr>
+          <w:b w:val="0"/>
+          <w:lang w:val="en-US"/>
+        </w:rPr>
+        <w:t xml:space="preserve"> </w:t>
+      </w:r>
+      <w:proofErr w:type="spellStart"/>
+      <w:r>
+        <w:rPr>
+          <w:b w:val="0"/>
+          <w:lang w:val="en-US"/>
+        </w:rPr>
+        <w:t>dengan</w:t>
+      </w:r>
+      <w:proofErr w:type="spellEnd"/>
+      <w:r>
+        <w:rPr>
+          <w:b w:val="0"/>
+          <w:lang w:val="en-US"/>
+        </w:rPr>
+        <w:t xml:space="preserve"> </w:t>
+      </w:r>
+      <w:proofErr w:type="spellStart"/>
+      <w:r>
+        <w:rPr>
+          <w:b w:val="0"/>
+          <w:lang w:val="en-US"/>
+        </w:rPr>
+        <w:t>berbagi</w:t>
+      </w:r>
+      <w:proofErr w:type="spellEnd"/>
+      <w:r>
+        <w:rPr>
+          <w:b w:val="0"/>
+          <w:lang w:val="en-US"/>
+        </w:rPr>
+        <w:t xml:space="preserve"> </w:t>
+      </w:r>
+      <w:proofErr w:type="spellStart"/>
+      <w:r>
+        <w:rPr>
+          <w:b w:val="0"/>
+          <w:lang w:val="en-US"/>
+        </w:rPr>
+        <w:t>dan</w:t>
+      </w:r>
+      <w:proofErr w:type="spellEnd"/>
+      <w:r>
+        <w:rPr>
+          <w:b w:val="0"/>
+          <w:lang w:val="en-US"/>
+        </w:rPr>
+        <w:t xml:space="preserve"> </w:t>
+      </w:r>
+      <w:proofErr w:type="spellStart"/>
+      <w:r>
+        <w:rPr>
+          <w:b w:val="0"/>
+          <w:lang w:val="en-US"/>
+        </w:rPr>
+        <w:t>membuat</w:t>
+      </w:r>
+      <w:proofErr w:type="spellEnd"/>
+      <w:r>
+        <w:rPr>
+          <w:b w:val="0"/>
+          <w:lang w:val="en-US"/>
+        </w:rPr>
+        <w:t xml:space="preserve"> </w:t>
+      </w:r>
+      <w:proofErr w:type="spellStart"/>
+      <w:r>
+        <w:rPr>
+          <w:b w:val="0"/>
+          <w:lang w:val="en-US"/>
+        </w:rPr>
+        <w:t>jurnal</w:t>
+      </w:r>
+      <w:proofErr w:type="spellEnd"/>
+      <w:r>
+        <w:rPr>
+          <w:b w:val="0"/>
+          <w:lang w:val="en-US"/>
+        </w:rPr>
+        <w:t xml:space="preserve"> </w:t>
+      </w:r>
+      <w:proofErr w:type="spellStart"/>
+      <w:r>
+        <w:rPr>
+          <w:b w:val="0"/>
+          <w:lang w:val="en-US"/>
+        </w:rPr>
+        <w:t>konsumsi</w:t>
+      </w:r>
+      <w:proofErr w:type="spellEnd"/>
+      <w:r>
+        <w:rPr>
+          <w:b w:val="0"/>
+          <w:lang w:val="en-US"/>
+        </w:rPr>
+        <w:t xml:space="preserve"> </w:t>
+      </w:r>
+      <w:proofErr w:type="spellStart"/>
+      <w:r>
+        <w:rPr>
+          <w:b w:val="0"/>
+          <w:lang w:val="en-US"/>
+        </w:rPr>
+        <w:t>pangan</w:t>
+      </w:r>
+      <w:proofErr w:type="spellEnd"/>
+      <w:r>
+        <w:rPr>
+          <w:b w:val="0"/>
+          <w:lang w:val="en-US"/>
+        </w:rPr>
+        <w:t xml:space="preserve"> </w:t>
+      </w:r>
+      <w:proofErr w:type="spellStart"/>
+      <w:r>
+        <w:rPr>
+          <w:b w:val="0"/>
+          <w:lang w:val="en-US"/>
+        </w:rPr>
+        <w:t>dapat</w:t>
+      </w:r>
+      <w:proofErr w:type="spellEnd"/>
+      <w:r>
+        <w:rPr>
+          <w:b w:val="0"/>
+          <w:lang w:val="en-US"/>
+        </w:rPr>
+        <w:t xml:space="preserve"> </w:t>
+      </w:r>
+      <w:proofErr w:type="spellStart"/>
+      <w:r>
+        <w:rPr>
+          <w:b w:val="0"/>
+          <w:lang w:val="en-US"/>
+        </w:rPr>
+        <w:t>menumbuhkan</w:t>
+      </w:r>
+      <w:proofErr w:type="spellEnd"/>
+      <w:r>
+        <w:rPr>
+          <w:b w:val="0"/>
+          <w:lang w:val="en-US"/>
+        </w:rPr>
+        <w:t xml:space="preserve"> </w:t>
+      </w:r>
+      <w:proofErr w:type="spellStart"/>
+      <w:r>
+        <w:rPr>
+          <w:b w:val="0"/>
+          <w:lang w:val="en-US"/>
+        </w:rPr>
+        <w:t>kesadaran</w:t>
+      </w:r>
+      <w:proofErr w:type="spellEnd"/>
+      <w:r>
+        <w:rPr>
+          <w:b w:val="0"/>
+          <w:lang w:val="en-US"/>
+        </w:rPr>
+        <w:t xml:space="preserve"> </w:t>
+      </w:r>
+      <w:proofErr w:type="spellStart"/>
+      <w:r>
+        <w:rPr>
+          <w:b w:val="0"/>
+          <w:lang w:val="en-US"/>
+        </w:rPr>
+        <w:t>untuk</w:t>
+      </w:r>
+      <w:proofErr w:type="spellEnd"/>
+      <w:r>
+        <w:rPr>
+          <w:b w:val="0"/>
+          <w:lang w:val="en-US"/>
+        </w:rPr>
+        <w:t xml:space="preserve"> </w:t>
+      </w:r>
+      <w:proofErr w:type="spellStart"/>
+      <w:r>
+        <w:rPr>
+          <w:b w:val="0"/>
+          <w:lang w:val="en-US"/>
+        </w:rPr>
+        <w:t>meningkatkan</w:t>
+      </w:r>
+      <w:proofErr w:type="spellEnd"/>
+      <w:r>
+        <w:rPr>
+          <w:b w:val="0"/>
+          <w:lang w:val="en-US"/>
+        </w:rPr>
+        <w:t xml:space="preserve"> </w:t>
+      </w:r>
+      <w:proofErr w:type="spellStart"/>
+      <w:r>
+        <w:rPr>
+          <w:b w:val="0"/>
+          <w:lang w:val="en-US"/>
+        </w:rPr>
+        <w:t>konsumsi</w:t>
+      </w:r>
+      <w:proofErr w:type="spellEnd"/>
+      <w:r>
+        <w:rPr>
+          <w:b w:val="0"/>
+          <w:lang w:val="en-US"/>
+        </w:rPr>
+        <w:t xml:space="preserve"> </w:t>
+      </w:r>
+      <w:proofErr w:type="spellStart"/>
+      <w:r>
+        <w:rPr>
+          <w:b w:val="0"/>
+          <w:lang w:val="en-US"/>
+        </w:rPr>
+        <w:t>makanan</w:t>
+      </w:r>
+      <w:proofErr w:type="spellEnd"/>
+      <w:r>
+        <w:rPr>
+          <w:b w:val="0"/>
+          <w:lang w:val="en-US"/>
+        </w:rPr>
+        <w:t xml:space="preserve"> </w:t>
+      </w:r>
+      <w:proofErr w:type="spellStart"/>
+      <w:r>
+        <w:rPr>
+          <w:b w:val="0"/>
+          <w:lang w:val="en-US"/>
+        </w:rPr>
+        <w:t>sehat</w:t>
+      </w:r>
+      <w:proofErr w:type="spellEnd"/>
+      <w:r>
+        <w:rPr>
+          <w:b w:val="0"/>
+          <w:lang w:val="en-US"/>
+        </w:rPr>
+        <w:t xml:space="preserve"> </w:t>
+      </w:r>
+      <w:proofErr w:type="spellStart"/>
+      <w:r>
+        <w:rPr>
+          <w:b w:val="0"/>
+          <w:lang w:val="en-US"/>
+        </w:rPr>
+        <w:t>utamanya</w:t>
+      </w:r>
+      <w:proofErr w:type="spellEnd"/>
+      <w:r>
+        <w:rPr>
+          <w:b w:val="0"/>
+          <w:lang w:val="en-US"/>
+        </w:rPr>
+        <w:t xml:space="preserve"> yang </w:t>
+      </w:r>
+      <w:proofErr w:type="spellStart"/>
+      <w:r>
+        <w:rPr>
+          <w:b w:val="0"/>
+          <w:lang w:val="en-US"/>
+        </w:rPr>
+        <w:t>bersumber</w:t>
+      </w:r>
+      <w:proofErr w:type="spellEnd"/>
+      <w:r>
+        <w:rPr>
+          <w:b w:val="0"/>
+          <w:lang w:val="en-US"/>
+        </w:rPr>
+        <w:t xml:space="preserve"> </w:t>
+      </w:r>
+      <w:proofErr w:type="spellStart"/>
+      <w:r>
+        <w:rPr>
+          <w:b w:val="0"/>
+          <w:lang w:val="en-US"/>
+        </w:rPr>
+        <w:t>dari</w:t>
+      </w:r>
+      <w:proofErr w:type="spellEnd"/>
+      <w:r>
+        <w:rPr>
+          <w:b w:val="0"/>
+          <w:lang w:val="en-US"/>
+        </w:rPr>
+        <w:t xml:space="preserve"> </w:t>
+      </w:r>
+      <w:proofErr w:type="spellStart"/>
+      <w:r>
+        <w:rPr>
+          <w:b w:val="0"/>
+          <w:lang w:val="en-US"/>
+        </w:rPr>
+        <w:t>bahan</w:t>
+      </w:r>
+      <w:proofErr w:type="spellEnd"/>
+      <w:r>
+        <w:rPr>
+          <w:b w:val="0"/>
+          <w:lang w:val="en-US"/>
+        </w:rPr>
+        <w:t xml:space="preserve"> </w:t>
+      </w:r>
+      <w:proofErr w:type="spellStart"/>
+      <w:r>
+        <w:rPr>
+          <w:b w:val="0"/>
+          <w:lang w:val="en-US"/>
+        </w:rPr>
+        <w:t>pangan</w:t>
+      </w:r>
+      <w:proofErr w:type="spellEnd"/>
+      <w:r>
+        <w:rPr>
+          <w:b w:val="0"/>
+          <w:lang w:val="en-US"/>
+        </w:rPr>
+        <w:t xml:space="preserve"> </w:t>
+      </w:r>
+      <w:proofErr w:type="spellStart"/>
+      <w:r>
+        <w:rPr>
+          <w:b w:val="0"/>
+          <w:lang w:val="en-US"/>
+        </w:rPr>
+        <w:t>lokal</w:t>
+      </w:r>
+      <w:proofErr w:type="spellEnd"/>
+      <w:r>
+        <w:rPr>
+          <w:b w:val="0"/>
+          <w:lang w:val="en-US"/>
+        </w:rPr>
+        <w:t>.</w:t>
+      </w:r>
+      <w:proofErr w:type="gramEnd"/>
+      <w:r>
+        <w:rPr>
+          <w:b w:val="0"/>
+          <w:lang w:val="en-US"/>
+        </w:rPr>
+        <w:t xml:space="preserve"> </w:t>
       </w:r>
     </w:p>
     <w:p>
@@ -5446,13 +6126,7 @@
               <w:rPr>
                 <w:sz w:val="24"/>
               </w:rPr>
-              <w:t>N</w:t>
-            </w:r>
-            <w:r>
-              <w:rPr>
-                <w:sz w:val="24"/>
-              </w:rPr>
-              <w:t>o Fungsi</w:t>
+              <w:t>No Fungsi</w:t>
             </w:r>
           </w:p>
         </w:tc>
@@ -5538,20 +6212,15 @@
               <w:ind w:left="106"/>
               <w:rPr>
                 <w:sz w:val="24"/>
-              </w:rPr>
-            </w:pPr>
-            <w:r>
-              <w:rPr>
-                <w:sz w:val="24"/>
-              </w:rPr>
-              <w:t>Registrasi</w:t>
-            </w:r>
-            <w:r>
-              <w:rPr>
-                <w:sz w:val="24"/>
-              </w:rPr>
-              <w:tab/>
-              <w:t>Contoh</w:t>
+                <w:lang w:val="en-US"/>
+              </w:rPr>
+            </w:pPr>
+            <w:r>
+              <w:rPr>
+                <w:sz w:val="24"/>
+                <w:lang w:val="en-US"/>
+              </w:rPr>
+              <w:t>Sign up</w:t>
             </w:r>
           </w:p>
         </w:tc>
@@ -5592,56 +6261,22 @@
             <w:pPr>
               <w:pStyle w:val="TableParagraph"/>
               <w:spacing w:before="140" w:line="357" w:lineRule="auto"/>
-              <w:ind w:left="106"/>
-              <w:rPr>
-                <w:sz w:val="24"/>
-              </w:rPr>
-            </w:pPr>
-            <w:r>
-              <w:rPr>
-                <w:sz w:val="24"/>
-              </w:rPr>
-              <w:t>...........mendaftarkan member pada form</w:t>
-            </w:r>
-            <w:r>
-              <w:rPr>
-                <w:spacing w:val="29"/>
-                <w:sz w:val="24"/>
+              <w:rPr>
+                <w:sz w:val="24"/>
+              </w:rPr>
+            </w:pPr>
+            <w:r>
+              <w:rPr>
+                <w:sz w:val="24"/>
+                <w:lang w:val="en-US"/>
               </w:rPr>
               <w:t xml:space="preserve"> </w:t>
             </w:r>
             <w:r>
               <w:rPr>
-                <w:spacing w:val="-3"/>
-                <w:sz w:val="24"/>
-              </w:rPr>
-              <w:t>secara</w:t>
-            </w:r>
-          </w:p>
-          <w:p>
-            <w:pPr>
-              <w:pStyle w:val="TableParagraph"/>
-              <w:tabs>
-                <w:tab w:val="left" w:leader="dot" w:pos="1070"/>
-              </w:tabs>
-              <w:spacing w:before="6"/>
-              <w:ind w:left="106"/>
-              <w:rPr>
-                <w:sz w:val="24"/>
-              </w:rPr>
-            </w:pPr>
-            <w:r>
-              <w:rPr>
-                <w:sz w:val="24"/>
-              </w:rPr>
-              <w:t>online</w:t>
-            </w:r>
-            <w:r>
-              <w:rPr>
-                <w:sz w:val="24"/>
-              </w:rPr>
-              <w:tab/>
-              <w:t>contoh</w:t>
+                <w:sz w:val="24"/>
+              </w:rPr>
+              <w:t>mendaftarkan pengguna baru melalui formulir secara online.</w:t>
             </w:r>
           </w:p>
         </w:tc>
@@ -5688,7 +6323,7 @@
               <w:rPr>
                 <w:sz w:val="24"/>
               </w:rPr>
-              <w:t>....</w:t>
+              <w:t>Login</w:t>
             </w:r>
           </w:p>
         </w:tc>
@@ -5701,8 +6336,185 @@
               <w:pStyle w:val="TableParagraph"/>
               <w:rPr>
                 <w:sz w:val="24"/>
-              </w:rPr>
-            </w:pPr>
+                <w:lang w:val="en-US"/>
+              </w:rPr>
+            </w:pPr>
+            <w:proofErr w:type="spellStart"/>
+            <w:r>
+              <w:rPr>
+                <w:sz w:val="24"/>
+                <w:lang w:val="en-US"/>
+              </w:rPr>
+              <w:t>Fungsi</w:t>
+            </w:r>
+            <w:proofErr w:type="spellEnd"/>
+            <w:r>
+              <w:rPr>
+                <w:sz w:val="24"/>
+                <w:lang w:val="en-US"/>
+              </w:rPr>
+              <w:t xml:space="preserve"> </w:t>
+            </w:r>
+            <w:proofErr w:type="spellStart"/>
+            <w:r>
+              <w:rPr>
+                <w:sz w:val="24"/>
+                <w:lang w:val="en-US"/>
+              </w:rPr>
+              <w:t>digunakan</w:t>
+            </w:r>
+            <w:proofErr w:type="spellEnd"/>
+            <w:r>
+              <w:rPr>
+                <w:sz w:val="24"/>
+                <w:lang w:val="en-US"/>
+              </w:rPr>
+              <w:t xml:space="preserve"> </w:t>
+            </w:r>
+            <w:proofErr w:type="spellStart"/>
+            <w:r>
+              <w:rPr>
+                <w:sz w:val="24"/>
+                <w:lang w:val="en-US"/>
+              </w:rPr>
+              <w:t>untuk</w:t>
+            </w:r>
+            <w:proofErr w:type="spellEnd"/>
+            <w:r>
+              <w:rPr>
+                <w:sz w:val="24"/>
+                <w:lang w:val="en-US"/>
+              </w:rPr>
+              <w:t xml:space="preserve"> </w:t>
+            </w:r>
+            <w:proofErr w:type="spellStart"/>
+            <w:r>
+              <w:rPr>
+                <w:sz w:val="24"/>
+                <w:lang w:val="en-US"/>
+              </w:rPr>
+              <w:t>masuk</w:t>
+            </w:r>
+            <w:proofErr w:type="spellEnd"/>
+            <w:r>
+              <w:rPr>
+                <w:sz w:val="24"/>
+                <w:lang w:val="en-US"/>
+              </w:rPr>
+              <w:t xml:space="preserve"> </w:t>
+            </w:r>
+            <w:proofErr w:type="spellStart"/>
+            <w:r>
+              <w:rPr>
+                <w:sz w:val="24"/>
+                <w:lang w:val="en-US"/>
+              </w:rPr>
+              <w:t>ke</w:t>
+            </w:r>
+            <w:proofErr w:type="spellEnd"/>
+            <w:r>
+              <w:rPr>
+                <w:sz w:val="24"/>
+                <w:lang w:val="en-US"/>
+              </w:rPr>
+              <w:t xml:space="preserve"> </w:t>
+            </w:r>
+            <w:proofErr w:type="spellStart"/>
+            <w:r>
+              <w:rPr>
+                <w:sz w:val="24"/>
+                <w:lang w:val="en-US"/>
+              </w:rPr>
+              <w:t>dalam</w:t>
+            </w:r>
+            <w:proofErr w:type="spellEnd"/>
+            <w:r>
+              <w:rPr>
+                <w:sz w:val="24"/>
+                <w:lang w:val="en-US"/>
+              </w:rPr>
+              <w:t xml:space="preserve"> </w:t>
+            </w:r>
+            <w:proofErr w:type="spellStart"/>
+            <w:r>
+              <w:rPr>
+                <w:sz w:val="24"/>
+                <w:lang w:val="en-US"/>
+              </w:rPr>
+              <w:t>akun</w:t>
+            </w:r>
+            <w:proofErr w:type="spellEnd"/>
+            <w:r>
+              <w:rPr>
+                <w:sz w:val="24"/>
+                <w:lang w:val="en-US"/>
+              </w:rPr>
+              <w:t xml:space="preserve"> </w:t>
+            </w:r>
+            <w:proofErr w:type="spellStart"/>
+            <w:r>
+              <w:rPr>
+                <w:sz w:val="24"/>
+                <w:lang w:val="en-US"/>
+              </w:rPr>
+              <w:t>pengguna</w:t>
+            </w:r>
+            <w:proofErr w:type="spellEnd"/>
+            <w:r>
+              <w:rPr>
+                <w:sz w:val="24"/>
+                <w:lang w:val="en-US"/>
+              </w:rPr>
+              <w:t xml:space="preserve"> yang </w:t>
+            </w:r>
+            <w:proofErr w:type="spellStart"/>
+            <w:r>
+              <w:rPr>
+                <w:sz w:val="24"/>
+                <w:lang w:val="en-US"/>
+              </w:rPr>
+              <w:t>sudah</w:t>
+            </w:r>
+            <w:proofErr w:type="spellEnd"/>
+            <w:r>
+              <w:rPr>
+                <w:sz w:val="24"/>
+                <w:lang w:val="en-US"/>
+              </w:rPr>
+              <w:t xml:space="preserve"> </w:t>
+            </w:r>
+            <w:proofErr w:type="spellStart"/>
+            <w:r>
+              <w:rPr>
+                <w:sz w:val="24"/>
+                <w:lang w:val="en-US"/>
+              </w:rPr>
+              <w:t>terdaftar</w:t>
+            </w:r>
+            <w:proofErr w:type="spellEnd"/>
+            <w:r>
+              <w:rPr>
+                <w:sz w:val="24"/>
+                <w:lang w:val="en-US"/>
+              </w:rPr>
+              <w:t xml:space="preserve"> </w:t>
+            </w:r>
+            <w:proofErr w:type="spellStart"/>
+            <w:r>
+              <w:rPr>
+                <w:sz w:val="24"/>
+                <w:lang w:val="en-US"/>
+              </w:rPr>
+              <w:t>pada</w:t>
+            </w:r>
+            <w:proofErr w:type="spellEnd"/>
+            <w:r>
+              <w:rPr>
+                <w:sz w:val="24"/>
+                <w:lang w:val="en-US"/>
+              </w:rPr>
+              <w:t xml:space="preserve"> system.</w:t>
+            </w:r>
           </w:p>
         </w:tc>
       </w:tr>
@@ -5742,13 +6554,15 @@
               <w:ind w:left="106"/>
               <w:rPr>
                 <w:sz w:val="24"/>
-              </w:rPr>
-            </w:pPr>
-            <w:r>
-              <w:rPr>
-                <w:sz w:val="24"/>
-              </w:rPr>
-              <w:t>....</w:t>
+                <w:lang w:val="en-US"/>
+              </w:rPr>
+            </w:pPr>
+            <w:r>
+              <w:rPr>
+                <w:sz w:val="24"/>
+                <w:lang w:val="en-US"/>
+              </w:rPr>
+              <w:t>Logout</w:t>
             </w:r>
           </w:p>
         </w:tc>
@@ -5761,8 +6575,121 @@
               <w:pStyle w:val="TableParagraph"/>
               <w:rPr>
                 <w:sz w:val="24"/>
-              </w:rPr>
-            </w:pPr>
+                <w:lang w:val="en-US"/>
+              </w:rPr>
+            </w:pPr>
+            <w:proofErr w:type="spellStart"/>
+            <w:r>
+              <w:rPr>
+                <w:sz w:val="24"/>
+                <w:lang w:val="en-US"/>
+              </w:rPr>
+              <w:t>Fungsi</w:t>
+            </w:r>
+            <w:proofErr w:type="spellEnd"/>
+            <w:r>
+              <w:rPr>
+                <w:sz w:val="24"/>
+                <w:lang w:val="en-US"/>
+              </w:rPr>
+              <w:t xml:space="preserve"> </w:t>
+            </w:r>
+            <w:proofErr w:type="spellStart"/>
+            <w:r>
+              <w:rPr>
+                <w:sz w:val="24"/>
+                <w:lang w:val="en-US"/>
+              </w:rPr>
+              <w:t>digunakan</w:t>
+            </w:r>
+            <w:proofErr w:type="spellEnd"/>
+            <w:r>
+              <w:rPr>
+                <w:sz w:val="24"/>
+                <w:lang w:val="en-US"/>
+              </w:rPr>
+              <w:t xml:space="preserve"> </w:t>
+            </w:r>
+            <w:proofErr w:type="spellStart"/>
+            <w:r>
+              <w:rPr>
+                <w:sz w:val="24"/>
+                <w:lang w:val="en-US"/>
+              </w:rPr>
+              <w:t>untuk</w:t>
+            </w:r>
+            <w:proofErr w:type="spellEnd"/>
+            <w:r>
+              <w:rPr>
+                <w:sz w:val="24"/>
+                <w:lang w:val="en-US"/>
+              </w:rPr>
+              <w:t xml:space="preserve"> </w:t>
+            </w:r>
+            <w:proofErr w:type="spellStart"/>
+            <w:r>
+              <w:rPr>
+                <w:sz w:val="24"/>
+                <w:lang w:val="en-US"/>
+              </w:rPr>
+              <w:t>keluar</w:t>
+            </w:r>
+            <w:proofErr w:type="spellEnd"/>
+            <w:r>
+              <w:rPr>
+                <w:sz w:val="24"/>
+                <w:lang w:val="en-US"/>
+              </w:rPr>
+              <w:t xml:space="preserve"> </w:t>
+            </w:r>
+            <w:proofErr w:type="spellStart"/>
+            <w:r>
+              <w:rPr>
+                <w:sz w:val="24"/>
+                <w:lang w:val="en-US"/>
+              </w:rPr>
+              <w:t>dari</w:t>
+            </w:r>
+            <w:proofErr w:type="spellEnd"/>
+            <w:r>
+              <w:rPr>
+                <w:sz w:val="24"/>
+                <w:lang w:val="en-US"/>
+              </w:rPr>
+              <w:t xml:space="preserve"> </w:t>
+            </w:r>
+            <w:proofErr w:type="spellStart"/>
+            <w:r>
+              <w:rPr>
+                <w:sz w:val="24"/>
+                <w:lang w:val="en-US"/>
+              </w:rPr>
+              <w:t>akun</w:t>
+            </w:r>
+            <w:proofErr w:type="spellEnd"/>
+            <w:r>
+              <w:rPr>
+                <w:sz w:val="24"/>
+                <w:lang w:val="en-US"/>
+              </w:rPr>
+              <w:t xml:space="preserve"> yang </w:t>
+            </w:r>
+            <w:proofErr w:type="spellStart"/>
+            <w:r>
+              <w:rPr>
+                <w:sz w:val="24"/>
+                <w:lang w:val="en-US"/>
+              </w:rPr>
+              <w:t>sudah</w:t>
+            </w:r>
+            <w:proofErr w:type="spellEnd"/>
+            <w:r>
+              <w:rPr>
+                <w:sz w:val="24"/>
+                <w:lang w:val="en-US"/>
+              </w:rPr>
+              <w:t xml:space="preserve"> login.</w:t>
+            </w:r>
           </w:p>
         </w:tc>
       </w:tr>
@@ -5779,8 +6706,16 @@
               <w:pStyle w:val="TableParagraph"/>
               <w:rPr>
                 <w:sz w:val="24"/>
-              </w:rPr>
-            </w:pPr>
+                <w:lang w:val="en-US"/>
+              </w:rPr>
+            </w:pPr>
+            <w:r>
+              <w:rPr>
+                <w:sz w:val="24"/>
+                <w:lang w:val="en-US"/>
+              </w:rPr>
+              <w:t xml:space="preserve"> 4</w:t>
+            </w:r>
           </w:p>
         </w:tc>
         <w:tc>
@@ -5794,13 +6729,24 @@
               <w:ind w:left="106"/>
               <w:rPr>
                 <w:sz w:val="24"/>
-              </w:rPr>
-            </w:pPr>
-            <w:r>
-              <w:rPr>
-                <w:sz w:val="24"/>
-              </w:rPr>
-              <w:t>...</w:t>
+                <w:lang w:val="en-US"/>
+              </w:rPr>
+            </w:pPr>
+            <w:proofErr w:type="spellStart"/>
+            <w:r>
+              <w:rPr>
+                <w:sz w:val="24"/>
+                <w:lang w:val="en-US"/>
+              </w:rPr>
+              <w:t>Membuat</w:t>
+            </w:r>
+            <w:proofErr w:type="spellEnd"/>
+            <w:r>
+              <w:rPr>
+                <w:sz w:val="24"/>
+                <w:lang w:val="en-US"/>
+              </w:rPr>
+              <w:t xml:space="preserve"> post</w:t>
             </w:r>
           </w:p>
         </w:tc>
@@ -5813,8 +6759,130 @@
               <w:pStyle w:val="TableParagraph"/>
               <w:rPr>
                 <w:sz w:val="24"/>
-              </w:rPr>
-            </w:pPr>
+                <w:lang w:val="en-US"/>
+              </w:rPr>
+            </w:pPr>
+            <w:proofErr w:type="spellStart"/>
+            <w:r>
+              <w:rPr>
+                <w:sz w:val="24"/>
+                <w:lang w:val="en-US"/>
+              </w:rPr>
+              <w:t>Fungsi</w:t>
+            </w:r>
+            <w:proofErr w:type="spellEnd"/>
+            <w:r>
+              <w:rPr>
+                <w:sz w:val="24"/>
+                <w:lang w:val="en-US"/>
+              </w:rPr>
+              <w:t xml:space="preserve"> </w:t>
+            </w:r>
+            <w:proofErr w:type="spellStart"/>
+            <w:r>
+              <w:rPr>
+                <w:sz w:val="24"/>
+                <w:lang w:val="en-US"/>
+              </w:rPr>
+              <w:t>digunakan</w:t>
+            </w:r>
+            <w:proofErr w:type="spellEnd"/>
+            <w:r>
+              <w:rPr>
+                <w:sz w:val="24"/>
+                <w:lang w:val="en-US"/>
+              </w:rPr>
+              <w:t xml:space="preserve"> </w:t>
+            </w:r>
+            <w:proofErr w:type="spellStart"/>
+            <w:r>
+              <w:rPr>
+                <w:sz w:val="24"/>
+                <w:lang w:val="en-US"/>
+              </w:rPr>
+              <w:t>untuk</w:t>
+            </w:r>
+            <w:proofErr w:type="spellEnd"/>
+            <w:r>
+              <w:rPr>
+                <w:sz w:val="24"/>
+                <w:lang w:val="en-US"/>
+              </w:rPr>
+              <w:t xml:space="preserve"> </w:t>
+            </w:r>
+            <w:proofErr w:type="spellStart"/>
+            <w:r>
+              <w:rPr>
+                <w:sz w:val="24"/>
+                <w:lang w:val="en-US"/>
+              </w:rPr>
+              <w:t>membuat</w:t>
+            </w:r>
+            <w:proofErr w:type="spellEnd"/>
+            <w:r>
+              <w:rPr>
+                <w:sz w:val="24"/>
+                <w:lang w:val="en-US"/>
+              </w:rPr>
+              <w:t xml:space="preserve"> post </w:t>
+            </w:r>
+            <w:proofErr w:type="spellStart"/>
+            <w:r>
+              <w:rPr>
+                <w:sz w:val="24"/>
+                <w:lang w:val="en-US"/>
+              </w:rPr>
+              <w:t>dari</w:t>
+            </w:r>
+            <w:proofErr w:type="spellEnd"/>
+            <w:r>
+              <w:rPr>
+                <w:sz w:val="24"/>
+                <w:lang w:val="en-US"/>
+              </w:rPr>
+              <w:t xml:space="preserve"> user </w:t>
+            </w:r>
+            <w:proofErr w:type="spellStart"/>
+            <w:r>
+              <w:rPr>
+                <w:sz w:val="24"/>
+                <w:lang w:val="en-US"/>
+              </w:rPr>
+              <w:t>ke</w:t>
+            </w:r>
+            <w:proofErr w:type="spellEnd"/>
+            <w:r>
+              <w:rPr>
+                <w:sz w:val="24"/>
+                <w:lang w:val="en-US"/>
+              </w:rPr>
+              <w:t xml:space="preserve"> </w:t>
+            </w:r>
+            <w:proofErr w:type="spellStart"/>
+            <w:r>
+              <w:rPr>
+                <w:sz w:val="24"/>
+                <w:lang w:val="en-US"/>
+              </w:rPr>
+              <w:t>halaman</w:t>
+            </w:r>
+            <w:proofErr w:type="spellEnd"/>
+            <w:r>
+              <w:rPr>
+                <w:sz w:val="24"/>
+                <w:lang w:val="en-US"/>
+              </w:rPr>
+              <w:t xml:space="preserve"> </w:t>
+            </w:r>
+            <w:proofErr w:type="spellStart"/>
+            <w:r>
+              <w:rPr>
+                <w:sz w:val="24"/>
+                <w:lang w:val="en-US"/>
+              </w:rPr>
+              <w:t>pribadinya</w:t>
+            </w:r>
+            <w:proofErr w:type="spellEnd"/>
           </w:p>
         </w:tc>
       </w:tr>
@@ -5830,16 +6898,17 @@
             <w:pPr>
               <w:pStyle w:val="TableParagraph"/>
               <w:spacing w:before="3"/>
-              <w:ind w:left="106"/>
-              <w:rPr>
-                <w:sz w:val="24"/>
-              </w:rPr>
-            </w:pPr>
-            <w:r>
-              <w:rPr>
-                <w:sz w:val="24"/>
-              </w:rPr>
-              <w:t>dst</w:t>
+              <w:rPr>
+                <w:sz w:val="24"/>
+                <w:lang w:val="en-US"/>
+              </w:rPr>
+            </w:pPr>
+            <w:r>
+              <w:rPr>
+                <w:sz w:val="24"/>
+                <w:lang w:val="en-US"/>
+              </w:rPr>
+              <w:t xml:space="preserve"> 5</w:t>
             </w:r>
           </w:p>
         </w:tc>
@@ -5854,13 +6923,24 @@
               <w:ind w:left="106"/>
               <w:rPr>
                 <w:sz w:val="24"/>
-              </w:rPr>
-            </w:pPr>
-            <w:r>
-              <w:rPr>
-                <w:sz w:val="24"/>
-              </w:rPr>
-              <w:t>....</w:t>
+                <w:lang w:val="en-US"/>
+              </w:rPr>
+            </w:pPr>
+            <w:proofErr w:type="spellStart"/>
+            <w:r>
+              <w:rPr>
+                <w:sz w:val="24"/>
+                <w:lang w:val="en-US"/>
+              </w:rPr>
+              <w:t>Menghapus</w:t>
+            </w:r>
+            <w:proofErr w:type="spellEnd"/>
+            <w:r>
+              <w:rPr>
+                <w:sz w:val="24"/>
+                <w:lang w:val="en-US"/>
+              </w:rPr>
+              <w:t xml:space="preserve"> post</w:t>
             </w:r>
           </w:p>
         </w:tc>
@@ -5873,8 +6953,1421 @@
               <w:pStyle w:val="TableParagraph"/>
               <w:rPr>
                 <w:sz w:val="24"/>
-              </w:rPr>
-            </w:pPr>
+                <w:lang w:val="en-US"/>
+              </w:rPr>
+            </w:pPr>
+            <w:proofErr w:type="spellStart"/>
+            <w:r>
+              <w:rPr>
+                <w:sz w:val="24"/>
+                <w:lang w:val="en-US"/>
+              </w:rPr>
+              <w:t>Fungsi</w:t>
+            </w:r>
+            <w:proofErr w:type="spellEnd"/>
+            <w:r>
+              <w:rPr>
+                <w:sz w:val="24"/>
+                <w:lang w:val="en-US"/>
+              </w:rPr>
+              <w:t xml:space="preserve"> </w:t>
+            </w:r>
+            <w:proofErr w:type="spellStart"/>
+            <w:r>
+              <w:rPr>
+                <w:sz w:val="24"/>
+                <w:lang w:val="en-US"/>
+              </w:rPr>
+              <w:t>digunakan</w:t>
+            </w:r>
+            <w:proofErr w:type="spellEnd"/>
+            <w:r>
+              <w:rPr>
+                <w:sz w:val="24"/>
+                <w:lang w:val="en-US"/>
+              </w:rPr>
+              <w:t xml:space="preserve"> </w:t>
+            </w:r>
+            <w:proofErr w:type="spellStart"/>
+            <w:r>
+              <w:rPr>
+                <w:sz w:val="24"/>
+                <w:lang w:val="en-US"/>
+              </w:rPr>
+              <w:t>untuk</w:t>
+            </w:r>
+            <w:proofErr w:type="spellEnd"/>
+            <w:r>
+              <w:rPr>
+                <w:sz w:val="24"/>
+                <w:lang w:val="en-US"/>
+              </w:rPr>
+              <w:t xml:space="preserve"> </w:t>
+            </w:r>
+            <w:proofErr w:type="spellStart"/>
+            <w:r>
+              <w:rPr>
+                <w:sz w:val="24"/>
+                <w:lang w:val="en-US"/>
+              </w:rPr>
+              <w:t>menghapus</w:t>
+            </w:r>
+            <w:proofErr w:type="spellEnd"/>
+            <w:r>
+              <w:rPr>
+                <w:sz w:val="24"/>
+                <w:lang w:val="en-US"/>
+              </w:rPr>
+              <w:t xml:space="preserve"> post </w:t>
+            </w:r>
+            <w:proofErr w:type="spellStart"/>
+            <w:r>
+              <w:rPr>
+                <w:sz w:val="24"/>
+                <w:lang w:val="en-US"/>
+              </w:rPr>
+              <w:t>milik</w:t>
+            </w:r>
+            <w:proofErr w:type="spellEnd"/>
+            <w:r>
+              <w:rPr>
+                <w:sz w:val="24"/>
+                <w:lang w:val="en-US"/>
+              </w:rPr>
+              <w:t xml:space="preserve"> user.</w:t>
+            </w:r>
+          </w:p>
+        </w:tc>
+      </w:tr>
+      <w:tr>
+        <w:trPr>
+          <w:trHeight w:val="413"/>
+        </w:trPr>
+        <w:tc>
+          <w:tcPr>
+            <w:tcW w:w="1273" w:type="dxa"/>
+          </w:tcPr>
+          <w:p>
+            <w:pPr>
+              <w:pStyle w:val="TableParagraph"/>
+              <w:spacing w:before="3"/>
+              <w:rPr>
+                <w:sz w:val="24"/>
+                <w:lang w:val="en-US"/>
+              </w:rPr>
+            </w:pPr>
+            <w:r>
+              <w:rPr>
+                <w:sz w:val="24"/>
+                <w:lang w:val="en-US"/>
+              </w:rPr>
+              <w:t xml:space="preserve"> 6</w:t>
+            </w:r>
+          </w:p>
+        </w:tc>
+        <w:tc>
+          <w:tcPr>
+            <w:tcW w:w="4077" w:type="dxa"/>
+          </w:tcPr>
+          <w:p>
+            <w:pPr>
+              <w:pStyle w:val="TableParagraph"/>
+              <w:spacing w:before="3"/>
+              <w:ind w:left="106"/>
+              <w:rPr>
+                <w:sz w:val="24"/>
+                <w:lang w:val="en-US"/>
+              </w:rPr>
+            </w:pPr>
+            <w:proofErr w:type="spellStart"/>
+            <w:r>
+              <w:rPr>
+                <w:sz w:val="24"/>
+                <w:lang w:val="en-US"/>
+              </w:rPr>
+              <w:t>Menyukai</w:t>
+            </w:r>
+            <w:proofErr w:type="spellEnd"/>
+            <w:r>
+              <w:rPr>
+                <w:sz w:val="24"/>
+                <w:lang w:val="en-US"/>
+              </w:rPr>
+              <w:t xml:space="preserve"> post</w:t>
+            </w:r>
+          </w:p>
+        </w:tc>
+        <w:tc>
+          <w:tcPr>
+            <w:tcW w:w="2729" w:type="dxa"/>
+          </w:tcPr>
+          <w:p>
+            <w:pPr>
+              <w:pStyle w:val="TableParagraph"/>
+              <w:rPr>
+                <w:sz w:val="24"/>
+                <w:lang w:val="en-US"/>
+              </w:rPr>
+            </w:pPr>
+            <w:proofErr w:type="spellStart"/>
+            <w:r>
+              <w:rPr>
+                <w:sz w:val="24"/>
+                <w:lang w:val="en-US"/>
+              </w:rPr>
+              <w:t>Fungsi</w:t>
+            </w:r>
+            <w:proofErr w:type="spellEnd"/>
+            <w:r>
+              <w:rPr>
+                <w:sz w:val="24"/>
+                <w:lang w:val="en-US"/>
+              </w:rPr>
+              <w:t xml:space="preserve"> </w:t>
+            </w:r>
+            <w:proofErr w:type="spellStart"/>
+            <w:r>
+              <w:rPr>
+                <w:sz w:val="24"/>
+                <w:lang w:val="en-US"/>
+              </w:rPr>
+              <w:t>digunakan</w:t>
+            </w:r>
+            <w:proofErr w:type="spellEnd"/>
+            <w:r>
+              <w:rPr>
+                <w:sz w:val="24"/>
+                <w:lang w:val="en-US"/>
+              </w:rPr>
+              <w:t xml:space="preserve"> </w:t>
+            </w:r>
+            <w:proofErr w:type="spellStart"/>
+            <w:r>
+              <w:rPr>
+                <w:sz w:val="24"/>
+                <w:lang w:val="en-US"/>
+              </w:rPr>
+              <w:t>untuk</w:t>
+            </w:r>
+            <w:proofErr w:type="spellEnd"/>
+            <w:r>
+              <w:rPr>
+                <w:sz w:val="24"/>
+                <w:lang w:val="en-US"/>
+              </w:rPr>
+              <w:t xml:space="preserve"> </w:t>
+            </w:r>
+            <w:proofErr w:type="spellStart"/>
+            <w:r>
+              <w:rPr>
+                <w:sz w:val="24"/>
+                <w:lang w:val="en-US"/>
+              </w:rPr>
+              <w:t>menambahkan</w:t>
+            </w:r>
+            <w:proofErr w:type="spellEnd"/>
+            <w:r>
+              <w:rPr>
+                <w:sz w:val="24"/>
+                <w:lang w:val="en-US"/>
+              </w:rPr>
+              <w:t xml:space="preserve"> </w:t>
+            </w:r>
+            <w:proofErr w:type="spellStart"/>
+            <w:r>
+              <w:rPr>
+                <w:sz w:val="24"/>
+                <w:lang w:val="en-US"/>
+              </w:rPr>
+              <w:t>suka</w:t>
+            </w:r>
+            <w:proofErr w:type="spellEnd"/>
+            <w:r>
+              <w:rPr>
+                <w:sz w:val="24"/>
+                <w:lang w:val="en-US"/>
+              </w:rPr>
+              <w:t xml:space="preserve"> </w:t>
+            </w:r>
+            <w:proofErr w:type="spellStart"/>
+            <w:r>
+              <w:rPr>
+                <w:sz w:val="24"/>
+                <w:lang w:val="en-US"/>
+              </w:rPr>
+              <w:t>pada</w:t>
+            </w:r>
+            <w:proofErr w:type="spellEnd"/>
+            <w:r>
+              <w:rPr>
+                <w:sz w:val="24"/>
+                <w:lang w:val="en-US"/>
+              </w:rPr>
+              <w:t xml:space="preserve"> post.</w:t>
+            </w:r>
+          </w:p>
+        </w:tc>
+      </w:tr>
+      <w:tr>
+        <w:trPr>
+          <w:trHeight w:val="413"/>
+        </w:trPr>
+        <w:tc>
+          <w:tcPr>
+            <w:tcW w:w="1273" w:type="dxa"/>
+          </w:tcPr>
+          <w:p>
+            <w:pPr>
+              <w:pStyle w:val="TableParagraph"/>
+              <w:spacing w:before="3"/>
+              <w:rPr>
+                <w:sz w:val="24"/>
+                <w:lang w:val="en-US"/>
+              </w:rPr>
+            </w:pPr>
+            <w:r>
+              <w:rPr>
+                <w:sz w:val="24"/>
+                <w:lang w:val="en-US"/>
+              </w:rPr>
+              <w:t xml:space="preserve"> 7</w:t>
+            </w:r>
+          </w:p>
+        </w:tc>
+        <w:tc>
+          <w:tcPr>
+            <w:tcW w:w="4077" w:type="dxa"/>
+          </w:tcPr>
+          <w:p>
+            <w:pPr>
+              <w:pStyle w:val="TableParagraph"/>
+              <w:spacing w:before="3"/>
+              <w:ind w:left="106"/>
+              <w:rPr>
+                <w:sz w:val="24"/>
+                <w:lang w:val="en-US"/>
+              </w:rPr>
+            </w:pPr>
+            <w:proofErr w:type="spellStart"/>
+            <w:r>
+              <w:rPr>
+                <w:sz w:val="24"/>
+                <w:lang w:val="en-US"/>
+              </w:rPr>
+              <w:t>Membagikan</w:t>
+            </w:r>
+            <w:proofErr w:type="spellEnd"/>
+            <w:r>
+              <w:rPr>
+                <w:sz w:val="24"/>
+                <w:lang w:val="en-US"/>
+              </w:rPr>
+              <w:t xml:space="preserve"> post</w:t>
+            </w:r>
+          </w:p>
+        </w:tc>
+        <w:tc>
+          <w:tcPr>
+            <w:tcW w:w="2729" w:type="dxa"/>
+          </w:tcPr>
+          <w:p>
+            <w:pPr>
+              <w:pStyle w:val="TableParagraph"/>
+              <w:rPr>
+                <w:sz w:val="24"/>
+                <w:lang w:val="en-US"/>
+              </w:rPr>
+            </w:pPr>
+            <w:proofErr w:type="spellStart"/>
+            <w:r>
+              <w:rPr>
+                <w:sz w:val="24"/>
+                <w:lang w:val="en-US"/>
+              </w:rPr>
+              <w:t>Fungsi</w:t>
+            </w:r>
+            <w:proofErr w:type="spellEnd"/>
+            <w:r>
+              <w:rPr>
+                <w:sz w:val="24"/>
+                <w:lang w:val="en-US"/>
+              </w:rPr>
+              <w:t xml:space="preserve"> </w:t>
+            </w:r>
+            <w:proofErr w:type="spellStart"/>
+            <w:r>
+              <w:rPr>
+                <w:sz w:val="24"/>
+                <w:lang w:val="en-US"/>
+              </w:rPr>
+              <w:t>digunakan</w:t>
+            </w:r>
+            <w:proofErr w:type="spellEnd"/>
+            <w:r>
+              <w:rPr>
+                <w:sz w:val="24"/>
+                <w:lang w:val="en-US"/>
+              </w:rPr>
+              <w:t xml:space="preserve"> </w:t>
+            </w:r>
+            <w:proofErr w:type="spellStart"/>
+            <w:r>
+              <w:rPr>
+                <w:sz w:val="24"/>
+                <w:lang w:val="en-US"/>
+              </w:rPr>
+              <w:t>untuk</w:t>
+            </w:r>
+            <w:proofErr w:type="spellEnd"/>
+            <w:r>
+              <w:rPr>
+                <w:sz w:val="24"/>
+                <w:lang w:val="en-US"/>
+              </w:rPr>
+              <w:t xml:space="preserve"> </w:t>
+            </w:r>
+            <w:proofErr w:type="spellStart"/>
+            <w:r>
+              <w:rPr>
+                <w:sz w:val="24"/>
+                <w:lang w:val="en-US"/>
+              </w:rPr>
+              <w:t>membagikan</w:t>
+            </w:r>
+            <w:proofErr w:type="spellEnd"/>
+            <w:r>
+              <w:rPr>
+                <w:sz w:val="24"/>
+                <w:lang w:val="en-US"/>
+              </w:rPr>
+              <w:t xml:space="preserve"> post </w:t>
+            </w:r>
+            <w:proofErr w:type="spellStart"/>
+            <w:r>
+              <w:rPr>
+                <w:sz w:val="24"/>
+                <w:lang w:val="en-US"/>
+              </w:rPr>
+              <w:t>ke</w:t>
+            </w:r>
+            <w:proofErr w:type="spellEnd"/>
+            <w:r>
+              <w:rPr>
+                <w:sz w:val="24"/>
+                <w:lang w:val="en-US"/>
+              </w:rPr>
+              <w:t xml:space="preserve"> </w:t>
+            </w:r>
+            <w:proofErr w:type="spellStart"/>
+            <w:r>
+              <w:rPr>
+                <w:sz w:val="24"/>
+                <w:lang w:val="en-US"/>
+              </w:rPr>
+              <w:t>sosial</w:t>
+            </w:r>
+            <w:proofErr w:type="spellEnd"/>
+            <w:r>
+              <w:rPr>
+                <w:sz w:val="24"/>
+                <w:lang w:val="en-US"/>
+              </w:rPr>
+              <w:t xml:space="preserve"> </w:t>
+            </w:r>
+            <w:r>
+              <w:rPr>
+                <w:sz w:val="24"/>
+                <w:lang w:val="en-US"/>
+              </w:rPr>
+              <w:lastRenderedPageBreak/>
+              <w:t>media lain.</w:t>
+            </w:r>
+          </w:p>
+        </w:tc>
+      </w:tr>
+      <w:tr>
+        <w:trPr>
+          <w:trHeight w:val="413"/>
+        </w:trPr>
+        <w:tc>
+          <w:tcPr>
+            <w:tcW w:w="1273" w:type="dxa"/>
+          </w:tcPr>
+          <w:p>
+            <w:pPr>
+              <w:pStyle w:val="TableParagraph"/>
+              <w:spacing w:before="3"/>
+              <w:rPr>
+                <w:sz w:val="24"/>
+                <w:lang w:val="en-US"/>
+              </w:rPr>
+            </w:pPr>
+            <w:r>
+              <w:rPr>
+                <w:sz w:val="24"/>
+                <w:lang w:val="en-US"/>
+              </w:rPr>
+              <w:lastRenderedPageBreak/>
+              <w:t xml:space="preserve"> 8</w:t>
+            </w:r>
+          </w:p>
+        </w:tc>
+        <w:tc>
+          <w:tcPr>
+            <w:tcW w:w="4077" w:type="dxa"/>
+          </w:tcPr>
+          <w:p>
+            <w:pPr>
+              <w:pStyle w:val="TableParagraph"/>
+              <w:spacing w:before="3"/>
+              <w:ind w:left="106"/>
+              <w:rPr>
+                <w:sz w:val="24"/>
+                <w:lang w:val="en-US"/>
+              </w:rPr>
+            </w:pPr>
+            <w:proofErr w:type="spellStart"/>
+            <w:r>
+              <w:rPr>
+                <w:sz w:val="24"/>
+                <w:lang w:val="en-US"/>
+              </w:rPr>
+              <w:t>Membuka</w:t>
+            </w:r>
+            <w:proofErr w:type="spellEnd"/>
+            <w:r>
+              <w:rPr>
+                <w:sz w:val="24"/>
+                <w:lang w:val="en-US"/>
+              </w:rPr>
+              <w:t xml:space="preserve"> post</w:t>
+            </w:r>
+          </w:p>
+        </w:tc>
+        <w:tc>
+          <w:tcPr>
+            <w:tcW w:w="2729" w:type="dxa"/>
+          </w:tcPr>
+          <w:p>
+            <w:pPr>
+              <w:pStyle w:val="TableParagraph"/>
+              <w:rPr>
+                <w:sz w:val="24"/>
+                <w:lang w:val="en-US"/>
+              </w:rPr>
+            </w:pPr>
+            <w:proofErr w:type="spellStart"/>
+            <w:r>
+              <w:rPr>
+                <w:sz w:val="24"/>
+                <w:lang w:val="en-US"/>
+              </w:rPr>
+              <w:t>Fungsi</w:t>
+            </w:r>
+            <w:proofErr w:type="spellEnd"/>
+            <w:r>
+              <w:rPr>
+                <w:sz w:val="24"/>
+                <w:lang w:val="en-US"/>
+              </w:rPr>
+              <w:t xml:space="preserve"> </w:t>
+            </w:r>
+            <w:proofErr w:type="spellStart"/>
+            <w:r>
+              <w:rPr>
+                <w:sz w:val="24"/>
+                <w:lang w:val="en-US"/>
+              </w:rPr>
+              <w:t>digunakan</w:t>
+            </w:r>
+            <w:proofErr w:type="spellEnd"/>
+            <w:r>
+              <w:rPr>
+                <w:sz w:val="24"/>
+                <w:lang w:val="en-US"/>
+              </w:rPr>
+              <w:t xml:space="preserve"> </w:t>
+            </w:r>
+            <w:proofErr w:type="spellStart"/>
+            <w:r>
+              <w:rPr>
+                <w:sz w:val="24"/>
+                <w:lang w:val="en-US"/>
+              </w:rPr>
+              <w:t>untuk</w:t>
+            </w:r>
+            <w:proofErr w:type="spellEnd"/>
+            <w:r>
+              <w:rPr>
+                <w:sz w:val="24"/>
+                <w:lang w:val="en-US"/>
+              </w:rPr>
+              <w:t xml:space="preserve"> </w:t>
+            </w:r>
+            <w:proofErr w:type="spellStart"/>
+            <w:r>
+              <w:rPr>
+                <w:sz w:val="24"/>
+                <w:lang w:val="en-US"/>
+              </w:rPr>
+              <w:t>membuka</w:t>
+            </w:r>
+            <w:proofErr w:type="spellEnd"/>
+            <w:r>
+              <w:rPr>
+                <w:sz w:val="24"/>
+                <w:lang w:val="en-US"/>
+              </w:rPr>
+              <w:t xml:space="preserve"> </w:t>
+            </w:r>
+            <w:proofErr w:type="spellStart"/>
+            <w:r>
+              <w:rPr>
+                <w:sz w:val="24"/>
+                <w:lang w:val="en-US"/>
+              </w:rPr>
+              <w:t>sebuah</w:t>
+            </w:r>
+            <w:proofErr w:type="spellEnd"/>
+            <w:r>
+              <w:rPr>
+                <w:sz w:val="24"/>
+                <w:lang w:val="en-US"/>
+              </w:rPr>
+              <w:t xml:space="preserve"> post.</w:t>
+            </w:r>
+          </w:p>
+        </w:tc>
+      </w:tr>
+      <w:tr>
+        <w:trPr>
+          <w:trHeight w:val="413"/>
+        </w:trPr>
+        <w:tc>
+          <w:tcPr>
+            <w:tcW w:w="1273" w:type="dxa"/>
+          </w:tcPr>
+          <w:p>
+            <w:pPr>
+              <w:pStyle w:val="TableParagraph"/>
+              <w:spacing w:before="3"/>
+              <w:rPr>
+                <w:sz w:val="24"/>
+                <w:lang w:val="en-US"/>
+              </w:rPr>
+            </w:pPr>
+            <w:r>
+              <w:rPr>
+                <w:sz w:val="24"/>
+                <w:lang w:val="en-US"/>
+              </w:rPr>
+              <w:t xml:space="preserve"> 9</w:t>
+            </w:r>
+          </w:p>
+        </w:tc>
+        <w:tc>
+          <w:tcPr>
+            <w:tcW w:w="4077" w:type="dxa"/>
+          </w:tcPr>
+          <w:p>
+            <w:pPr>
+              <w:pStyle w:val="TableParagraph"/>
+              <w:spacing w:before="3"/>
+              <w:ind w:left="106"/>
+              <w:rPr>
+                <w:sz w:val="24"/>
+                <w:lang w:val="en-US"/>
+              </w:rPr>
+            </w:pPr>
+            <w:proofErr w:type="spellStart"/>
+            <w:r>
+              <w:rPr>
+                <w:sz w:val="24"/>
+                <w:lang w:val="en-US"/>
+              </w:rPr>
+              <w:t>Mengedit</w:t>
+            </w:r>
+            <w:proofErr w:type="spellEnd"/>
+            <w:r>
+              <w:rPr>
+                <w:sz w:val="24"/>
+                <w:lang w:val="en-US"/>
+              </w:rPr>
+              <w:t xml:space="preserve"> </w:t>
+            </w:r>
+            <w:proofErr w:type="spellStart"/>
+            <w:r>
+              <w:rPr>
+                <w:sz w:val="24"/>
+                <w:lang w:val="en-US"/>
+              </w:rPr>
+              <w:t>informasi</w:t>
+            </w:r>
+            <w:proofErr w:type="spellEnd"/>
+            <w:r>
+              <w:rPr>
+                <w:sz w:val="24"/>
+                <w:lang w:val="en-US"/>
+              </w:rPr>
+              <w:t xml:space="preserve"> profile</w:t>
+            </w:r>
+          </w:p>
+        </w:tc>
+        <w:tc>
+          <w:tcPr>
+            <w:tcW w:w="2729" w:type="dxa"/>
+          </w:tcPr>
+          <w:p>
+            <w:pPr>
+              <w:pStyle w:val="TableParagraph"/>
+              <w:rPr>
+                <w:sz w:val="24"/>
+                <w:lang w:val="en-US"/>
+              </w:rPr>
+            </w:pPr>
+            <w:proofErr w:type="spellStart"/>
+            <w:r>
+              <w:rPr>
+                <w:sz w:val="24"/>
+                <w:lang w:val="en-US"/>
+              </w:rPr>
+              <w:t>Fungsi</w:t>
+            </w:r>
+            <w:proofErr w:type="spellEnd"/>
+            <w:r>
+              <w:rPr>
+                <w:sz w:val="24"/>
+                <w:lang w:val="en-US"/>
+              </w:rPr>
+              <w:t xml:space="preserve"> </w:t>
+            </w:r>
+            <w:proofErr w:type="spellStart"/>
+            <w:r>
+              <w:rPr>
+                <w:sz w:val="24"/>
+                <w:lang w:val="en-US"/>
+              </w:rPr>
+              <w:t>digunakan</w:t>
+            </w:r>
+            <w:proofErr w:type="spellEnd"/>
+            <w:r>
+              <w:rPr>
+                <w:sz w:val="24"/>
+                <w:lang w:val="en-US"/>
+              </w:rPr>
+              <w:t xml:space="preserve"> </w:t>
+            </w:r>
+            <w:proofErr w:type="spellStart"/>
+            <w:r>
+              <w:rPr>
+                <w:sz w:val="24"/>
+                <w:lang w:val="en-US"/>
+              </w:rPr>
+              <w:t>untuk</w:t>
+            </w:r>
+            <w:proofErr w:type="spellEnd"/>
+            <w:r>
+              <w:rPr>
+                <w:sz w:val="24"/>
+                <w:lang w:val="en-US"/>
+              </w:rPr>
+              <w:t xml:space="preserve"> </w:t>
+            </w:r>
+            <w:proofErr w:type="spellStart"/>
+            <w:r>
+              <w:rPr>
+                <w:sz w:val="24"/>
+                <w:lang w:val="en-US"/>
+              </w:rPr>
+              <w:t>merubah</w:t>
+            </w:r>
+            <w:proofErr w:type="spellEnd"/>
+            <w:r>
+              <w:rPr>
+                <w:sz w:val="24"/>
+                <w:lang w:val="en-US"/>
+              </w:rPr>
+              <w:t xml:space="preserve"> </w:t>
+            </w:r>
+            <w:proofErr w:type="spellStart"/>
+            <w:r>
+              <w:rPr>
+                <w:sz w:val="24"/>
+                <w:lang w:val="en-US"/>
+              </w:rPr>
+              <w:t>informasi</w:t>
+            </w:r>
+            <w:proofErr w:type="spellEnd"/>
+            <w:r>
+              <w:rPr>
+                <w:sz w:val="24"/>
+                <w:lang w:val="en-US"/>
+              </w:rPr>
+              <w:t xml:space="preserve"> user </w:t>
+            </w:r>
+            <w:proofErr w:type="spellStart"/>
+            <w:r>
+              <w:rPr>
+                <w:sz w:val="24"/>
+                <w:lang w:val="en-US"/>
+              </w:rPr>
+              <w:t>pada</w:t>
+            </w:r>
+            <w:proofErr w:type="spellEnd"/>
+            <w:r>
+              <w:rPr>
+                <w:sz w:val="24"/>
+                <w:lang w:val="en-US"/>
+              </w:rPr>
+              <w:t xml:space="preserve"> profile.</w:t>
+            </w:r>
+          </w:p>
+        </w:tc>
+      </w:tr>
+      <w:tr>
+        <w:trPr>
+          <w:trHeight w:val="413"/>
+        </w:trPr>
+        <w:tc>
+          <w:tcPr>
+            <w:tcW w:w="1273" w:type="dxa"/>
+          </w:tcPr>
+          <w:p>
+            <w:pPr>
+              <w:pStyle w:val="TableParagraph"/>
+              <w:spacing w:before="3"/>
+              <w:rPr>
+                <w:sz w:val="24"/>
+                <w:lang w:val="id-ID"/>
+              </w:rPr>
+            </w:pPr>
+          </w:p>
+          <w:p>
+            <w:pPr>
+              <w:pStyle w:val="TableParagraph"/>
+              <w:spacing w:before="3"/>
+              <w:rPr>
+                <w:sz w:val="24"/>
+                <w:lang w:val="en-US"/>
+              </w:rPr>
+            </w:pPr>
+            <w:r>
+              <w:rPr>
+                <w:sz w:val="24"/>
+                <w:lang w:val="en-US"/>
+              </w:rPr>
+              <w:t xml:space="preserve"> 10</w:t>
+            </w:r>
+          </w:p>
+        </w:tc>
+        <w:tc>
+          <w:tcPr>
+            <w:tcW w:w="4077" w:type="dxa"/>
+          </w:tcPr>
+          <w:p>
+            <w:pPr>
+              <w:pStyle w:val="TableParagraph"/>
+              <w:spacing w:before="3"/>
+              <w:ind w:left="106"/>
+              <w:rPr>
+                <w:sz w:val="24"/>
+                <w:lang w:val="en-US"/>
+              </w:rPr>
+            </w:pPr>
+            <w:proofErr w:type="spellStart"/>
+            <w:r>
+              <w:rPr>
+                <w:sz w:val="24"/>
+                <w:lang w:val="en-US"/>
+              </w:rPr>
+              <w:t>Mencari</w:t>
+            </w:r>
+            <w:proofErr w:type="spellEnd"/>
+            <w:r>
+              <w:rPr>
+                <w:sz w:val="24"/>
+                <w:lang w:val="en-US"/>
+              </w:rPr>
+              <w:t xml:space="preserve"> </w:t>
+            </w:r>
+            <w:proofErr w:type="spellStart"/>
+            <w:r>
+              <w:rPr>
+                <w:sz w:val="24"/>
+                <w:lang w:val="en-US"/>
+              </w:rPr>
+              <w:t>pengguna</w:t>
+            </w:r>
+            <w:proofErr w:type="spellEnd"/>
+            <w:r>
+              <w:rPr>
+                <w:sz w:val="24"/>
+                <w:lang w:val="en-US"/>
+              </w:rPr>
+              <w:t xml:space="preserve"> lain</w:t>
+            </w:r>
+          </w:p>
+        </w:tc>
+        <w:tc>
+          <w:tcPr>
+            <w:tcW w:w="2729" w:type="dxa"/>
+          </w:tcPr>
+          <w:p>
+            <w:pPr>
+              <w:pStyle w:val="TableParagraph"/>
+              <w:rPr>
+                <w:sz w:val="24"/>
+                <w:lang w:val="en-US"/>
+              </w:rPr>
+            </w:pPr>
+            <w:proofErr w:type="spellStart"/>
+            <w:r>
+              <w:rPr>
+                <w:sz w:val="24"/>
+                <w:lang w:val="en-US"/>
+              </w:rPr>
+              <w:t>Fungsi</w:t>
+            </w:r>
+            <w:proofErr w:type="spellEnd"/>
+            <w:r>
+              <w:rPr>
+                <w:sz w:val="24"/>
+                <w:lang w:val="en-US"/>
+              </w:rPr>
+              <w:t xml:space="preserve"> </w:t>
+            </w:r>
+            <w:proofErr w:type="spellStart"/>
+            <w:r>
+              <w:rPr>
+                <w:sz w:val="24"/>
+                <w:lang w:val="en-US"/>
+              </w:rPr>
+              <w:t>digunakan</w:t>
+            </w:r>
+            <w:proofErr w:type="spellEnd"/>
+            <w:r>
+              <w:rPr>
+                <w:sz w:val="24"/>
+                <w:lang w:val="en-US"/>
+              </w:rPr>
+              <w:t xml:space="preserve"> </w:t>
+            </w:r>
+            <w:proofErr w:type="spellStart"/>
+            <w:r>
+              <w:rPr>
+                <w:sz w:val="24"/>
+                <w:lang w:val="en-US"/>
+              </w:rPr>
+              <w:t>untuk</w:t>
+            </w:r>
+            <w:proofErr w:type="spellEnd"/>
+            <w:r>
+              <w:rPr>
+                <w:sz w:val="24"/>
+                <w:lang w:val="en-US"/>
+              </w:rPr>
+              <w:t xml:space="preserve"> </w:t>
+            </w:r>
+            <w:proofErr w:type="spellStart"/>
+            <w:r>
+              <w:rPr>
+                <w:sz w:val="24"/>
+                <w:lang w:val="en-US"/>
+              </w:rPr>
+              <w:t>mencari</w:t>
+            </w:r>
+            <w:proofErr w:type="spellEnd"/>
+            <w:r>
+              <w:rPr>
+                <w:sz w:val="24"/>
+                <w:lang w:val="en-US"/>
+              </w:rPr>
+              <w:t xml:space="preserve"> profile user lain.</w:t>
+            </w:r>
+          </w:p>
+        </w:tc>
+      </w:tr>
+      <w:tr>
+        <w:trPr>
+          <w:trHeight w:val="413"/>
+        </w:trPr>
+        <w:tc>
+          <w:tcPr>
+            <w:tcW w:w="1273" w:type="dxa"/>
+          </w:tcPr>
+          <w:p>
+            <w:pPr>
+              <w:pStyle w:val="TableParagraph"/>
+              <w:spacing w:before="3"/>
+              <w:rPr>
+                <w:sz w:val="24"/>
+                <w:lang w:val="en-US"/>
+              </w:rPr>
+            </w:pPr>
+            <w:r>
+              <w:rPr>
+                <w:sz w:val="24"/>
+                <w:lang w:val="en-US"/>
+              </w:rPr>
+              <w:t xml:space="preserve"> 11</w:t>
+            </w:r>
+          </w:p>
+        </w:tc>
+        <w:tc>
+          <w:tcPr>
+            <w:tcW w:w="4077" w:type="dxa"/>
+          </w:tcPr>
+          <w:p>
+            <w:pPr>
+              <w:pStyle w:val="TableParagraph"/>
+              <w:spacing w:before="3"/>
+              <w:ind w:left="106"/>
+              <w:rPr>
+                <w:sz w:val="24"/>
+                <w:lang w:val="en-US"/>
+              </w:rPr>
+            </w:pPr>
+            <w:proofErr w:type="spellStart"/>
+            <w:r>
+              <w:rPr>
+                <w:sz w:val="24"/>
+                <w:lang w:val="en-US"/>
+              </w:rPr>
+              <w:t>Memasukan</w:t>
+            </w:r>
+            <w:proofErr w:type="spellEnd"/>
+            <w:r>
+              <w:rPr>
+                <w:sz w:val="24"/>
+                <w:lang w:val="en-US"/>
+              </w:rPr>
+              <w:t xml:space="preserve"> post </w:t>
+            </w:r>
+            <w:proofErr w:type="spellStart"/>
+            <w:r>
+              <w:rPr>
+                <w:sz w:val="24"/>
+                <w:lang w:val="en-US"/>
+              </w:rPr>
+              <w:t>eksplor</w:t>
+            </w:r>
+            <w:proofErr w:type="spellEnd"/>
+          </w:p>
+        </w:tc>
+        <w:tc>
+          <w:tcPr>
+            <w:tcW w:w="2729" w:type="dxa"/>
+          </w:tcPr>
+          <w:p>
+            <w:pPr>
+              <w:pStyle w:val="TableParagraph"/>
+              <w:rPr>
+                <w:sz w:val="24"/>
+                <w:lang w:val="en-US"/>
+              </w:rPr>
+            </w:pPr>
+            <w:proofErr w:type="spellStart"/>
+            <w:r>
+              <w:rPr>
+                <w:sz w:val="24"/>
+                <w:lang w:val="en-US"/>
+              </w:rPr>
+              <w:t>Fungsi</w:t>
+            </w:r>
+            <w:proofErr w:type="spellEnd"/>
+            <w:r>
+              <w:rPr>
+                <w:sz w:val="24"/>
+                <w:lang w:val="en-US"/>
+              </w:rPr>
+              <w:t xml:space="preserve"> </w:t>
+            </w:r>
+            <w:proofErr w:type="spellStart"/>
+            <w:r>
+              <w:rPr>
+                <w:sz w:val="24"/>
+                <w:lang w:val="en-US"/>
+              </w:rPr>
+              <w:t>digunakan</w:t>
+            </w:r>
+            <w:proofErr w:type="spellEnd"/>
+            <w:r>
+              <w:rPr>
+                <w:sz w:val="24"/>
+                <w:lang w:val="en-US"/>
+              </w:rPr>
+              <w:t xml:space="preserve"> admin </w:t>
+            </w:r>
+            <w:proofErr w:type="spellStart"/>
+            <w:r>
+              <w:rPr>
+                <w:sz w:val="24"/>
+                <w:lang w:val="en-US"/>
+              </w:rPr>
+              <w:t>untuk</w:t>
+            </w:r>
+            <w:proofErr w:type="spellEnd"/>
+            <w:r>
+              <w:rPr>
+                <w:sz w:val="24"/>
+                <w:lang w:val="en-US"/>
+              </w:rPr>
+              <w:t xml:space="preserve"> </w:t>
+            </w:r>
+            <w:proofErr w:type="spellStart"/>
+            <w:r>
+              <w:rPr>
+                <w:sz w:val="24"/>
+                <w:lang w:val="en-US"/>
+              </w:rPr>
+              <w:t>memasukan</w:t>
+            </w:r>
+            <w:proofErr w:type="spellEnd"/>
+            <w:r>
+              <w:rPr>
+                <w:sz w:val="24"/>
+                <w:lang w:val="en-US"/>
+              </w:rPr>
+              <w:t xml:space="preserve"> post </w:t>
+            </w:r>
+            <w:proofErr w:type="spellStart"/>
+            <w:r>
+              <w:rPr>
+                <w:sz w:val="24"/>
+                <w:lang w:val="en-US"/>
+              </w:rPr>
+              <w:t>dengan</w:t>
+            </w:r>
+            <w:proofErr w:type="spellEnd"/>
+            <w:r>
+              <w:rPr>
+                <w:sz w:val="24"/>
+                <w:lang w:val="en-US"/>
+              </w:rPr>
+              <w:t xml:space="preserve"> </w:t>
+            </w:r>
+            <w:proofErr w:type="spellStart"/>
+            <w:r>
+              <w:rPr>
+                <w:sz w:val="24"/>
+                <w:lang w:val="en-US"/>
+              </w:rPr>
+              <w:t>egagement</w:t>
+            </w:r>
+            <w:proofErr w:type="spellEnd"/>
+            <w:r>
+              <w:rPr>
+                <w:sz w:val="24"/>
+                <w:lang w:val="en-US"/>
+              </w:rPr>
+              <w:t xml:space="preserve"> </w:t>
+            </w:r>
+            <w:proofErr w:type="spellStart"/>
+            <w:r>
+              <w:rPr>
+                <w:sz w:val="24"/>
+                <w:lang w:val="en-US"/>
+              </w:rPr>
+              <w:t>tertinggi</w:t>
+            </w:r>
+            <w:proofErr w:type="spellEnd"/>
+            <w:r>
+              <w:rPr>
+                <w:sz w:val="24"/>
+                <w:lang w:val="en-US"/>
+              </w:rPr>
+              <w:t xml:space="preserve"> </w:t>
+            </w:r>
+            <w:proofErr w:type="spellStart"/>
+            <w:r>
+              <w:rPr>
+                <w:sz w:val="24"/>
+                <w:lang w:val="en-US"/>
+              </w:rPr>
+              <w:t>setiap</w:t>
+            </w:r>
+            <w:proofErr w:type="spellEnd"/>
+            <w:r>
+              <w:rPr>
+                <w:sz w:val="24"/>
+                <w:lang w:val="en-US"/>
+              </w:rPr>
+              <w:t xml:space="preserve"> </w:t>
+            </w:r>
+            <w:proofErr w:type="spellStart"/>
+            <w:r>
+              <w:rPr>
+                <w:sz w:val="24"/>
+                <w:lang w:val="en-US"/>
+              </w:rPr>
+              <w:t>harinya</w:t>
+            </w:r>
+            <w:proofErr w:type="spellEnd"/>
+            <w:r>
+              <w:rPr>
+                <w:sz w:val="24"/>
+                <w:lang w:val="en-US"/>
+              </w:rPr>
+              <w:t xml:space="preserve"> </w:t>
+            </w:r>
+            <w:proofErr w:type="spellStart"/>
+            <w:r>
+              <w:rPr>
+                <w:sz w:val="24"/>
+                <w:lang w:val="en-US"/>
+              </w:rPr>
+              <w:t>ke</w:t>
+            </w:r>
+            <w:proofErr w:type="spellEnd"/>
+            <w:r>
+              <w:rPr>
+                <w:sz w:val="24"/>
+                <w:lang w:val="en-US"/>
+              </w:rPr>
+              <w:t xml:space="preserve"> </w:t>
+            </w:r>
+            <w:proofErr w:type="spellStart"/>
+            <w:r>
+              <w:rPr>
+                <w:sz w:val="24"/>
+                <w:lang w:val="en-US"/>
+              </w:rPr>
+              <w:t>dalam</w:t>
+            </w:r>
+            <w:proofErr w:type="spellEnd"/>
+            <w:r>
+              <w:rPr>
+                <w:sz w:val="24"/>
+                <w:lang w:val="en-US"/>
+              </w:rPr>
+              <w:t xml:space="preserve"> </w:t>
+            </w:r>
+            <w:proofErr w:type="spellStart"/>
+            <w:r>
+              <w:rPr>
+                <w:sz w:val="24"/>
+                <w:lang w:val="en-US"/>
+              </w:rPr>
+              <w:t>halaman</w:t>
+            </w:r>
+            <w:proofErr w:type="spellEnd"/>
+            <w:r>
+              <w:rPr>
+                <w:sz w:val="24"/>
+                <w:lang w:val="en-US"/>
+              </w:rPr>
+              <w:t xml:space="preserve"> </w:t>
+            </w:r>
+            <w:proofErr w:type="spellStart"/>
+            <w:r>
+              <w:rPr>
+                <w:sz w:val="24"/>
+                <w:lang w:val="en-US"/>
+              </w:rPr>
+              <w:t>eksplor</w:t>
+            </w:r>
+            <w:proofErr w:type="spellEnd"/>
+            <w:r>
+              <w:rPr>
+                <w:sz w:val="24"/>
+                <w:lang w:val="en-US"/>
+              </w:rPr>
+              <w:t>.</w:t>
+            </w:r>
+          </w:p>
+        </w:tc>
+      </w:tr>
+      <w:tr>
+        <w:trPr>
+          <w:trHeight w:val="413"/>
+        </w:trPr>
+        <w:tc>
+          <w:tcPr>
+            <w:tcW w:w="1273" w:type="dxa"/>
+          </w:tcPr>
+          <w:p>
+            <w:pPr>
+              <w:pStyle w:val="TableParagraph"/>
+              <w:spacing w:before="3"/>
+              <w:rPr>
+                <w:sz w:val="24"/>
+                <w:lang w:val="en-US"/>
+              </w:rPr>
+            </w:pPr>
+            <w:r>
+              <w:rPr>
+                <w:sz w:val="24"/>
+                <w:lang w:val="en-US"/>
+              </w:rPr>
+              <w:t xml:space="preserve"> 12</w:t>
+            </w:r>
+          </w:p>
+        </w:tc>
+        <w:tc>
+          <w:tcPr>
+            <w:tcW w:w="4077" w:type="dxa"/>
+          </w:tcPr>
+          <w:p>
+            <w:pPr>
+              <w:pStyle w:val="TableParagraph"/>
+              <w:spacing w:before="3"/>
+              <w:ind w:left="106"/>
+              <w:rPr>
+                <w:sz w:val="24"/>
+                <w:lang w:val="en-US"/>
+              </w:rPr>
+            </w:pPr>
+            <w:proofErr w:type="spellStart"/>
+            <w:r>
+              <w:rPr>
+                <w:sz w:val="24"/>
+                <w:lang w:val="en-US"/>
+              </w:rPr>
+              <w:t>Menghapus</w:t>
+            </w:r>
+            <w:proofErr w:type="spellEnd"/>
+            <w:r>
+              <w:rPr>
+                <w:sz w:val="24"/>
+                <w:lang w:val="en-US"/>
+              </w:rPr>
+              <w:t xml:space="preserve"> post </w:t>
+            </w:r>
+            <w:proofErr w:type="spellStart"/>
+            <w:r>
+              <w:rPr>
+                <w:sz w:val="24"/>
+                <w:lang w:val="en-US"/>
+              </w:rPr>
+              <w:t>eksplor</w:t>
+            </w:r>
+            <w:proofErr w:type="spellEnd"/>
+          </w:p>
+        </w:tc>
+        <w:tc>
+          <w:tcPr>
+            <w:tcW w:w="2729" w:type="dxa"/>
+          </w:tcPr>
+          <w:p>
+            <w:pPr>
+              <w:pStyle w:val="TableParagraph"/>
+              <w:rPr>
+                <w:sz w:val="24"/>
+                <w:lang w:val="en-US"/>
+              </w:rPr>
+            </w:pPr>
+            <w:proofErr w:type="spellStart"/>
+            <w:r>
+              <w:rPr>
+                <w:sz w:val="24"/>
+                <w:lang w:val="en-US"/>
+              </w:rPr>
+              <w:t>Fungsi</w:t>
+            </w:r>
+            <w:proofErr w:type="spellEnd"/>
+            <w:r>
+              <w:rPr>
+                <w:sz w:val="24"/>
+                <w:lang w:val="en-US"/>
+              </w:rPr>
+              <w:t xml:space="preserve"> </w:t>
+            </w:r>
+            <w:proofErr w:type="spellStart"/>
+            <w:r>
+              <w:rPr>
+                <w:sz w:val="24"/>
+                <w:lang w:val="en-US"/>
+              </w:rPr>
+              <w:t>digunakan</w:t>
+            </w:r>
+            <w:proofErr w:type="spellEnd"/>
+            <w:r>
+              <w:rPr>
+                <w:sz w:val="24"/>
+                <w:lang w:val="en-US"/>
+              </w:rPr>
+              <w:t xml:space="preserve"> admin </w:t>
+            </w:r>
+            <w:proofErr w:type="spellStart"/>
+            <w:r>
+              <w:rPr>
+                <w:sz w:val="24"/>
+                <w:lang w:val="en-US"/>
+              </w:rPr>
+              <w:t>untuk</w:t>
+            </w:r>
+            <w:proofErr w:type="spellEnd"/>
+            <w:r>
+              <w:rPr>
+                <w:sz w:val="24"/>
+                <w:lang w:val="en-US"/>
+              </w:rPr>
+              <w:t xml:space="preserve"> </w:t>
+            </w:r>
+            <w:proofErr w:type="spellStart"/>
+            <w:r>
+              <w:rPr>
+                <w:sz w:val="24"/>
+                <w:lang w:val="en-US"/>
+              </w:rPr>
+              <w:t>menghapus</w:t>
+            </w:r>
+            <w:proofErr w:type="spellEnd"/>
+            <w:r>
+              <w:rPr>
+                <w:sz w:val="24"/>
+                <w:lang w:val="en-US"/>
+              </w:rPr>
+              <w:t xml:space="preserve"> post </w:t>
+            </w:r>
+            <w:proofErr w:type="spellStart"/>
+            <w:r>
+              <w:rPr>
+                <w:sz w:val="24"/>
+                <w:lang w:val="en-US"/>
+              </w:rPr>
+              <w:t>dari</w:t>
+            </w:r>
+            <w:proofErr w:type="spellEnd"/>
+            <w:r>
+              <w:rPr>
+                <w:sz w:val="24"/>
+                <w:lang w:val="en-US"/>
+              </w:rPr>
+              <w:t xml:space="preserve"> </w:t>
+            </w:r>
+            <w:proofErr w:type="spellStart"/>
+            <w:r>
+              <w:rPr>
+                <w:sz w:val="24"/>
+                <w:lang w:val="en-US"/>
+              </w:rPr>
+              <w:t>halaman</w:t>
+            </w:r>
+            <w:proofErr w:type="spellEnd"/>
+            <w:r>
+              <w:rPr>
+                <w:sz w:val="24"/>
+                <w:lang w:val="en-US"/>
+              </w:rPr>
+              <w:t xml:space="preserve"> </w:t>
+            </w:r>
+            <w:proofErr w:type="spellStart"/>
+            <w:r>
+              <w:rPr>
+                <w:sz w:val="24"/>
+                <w:lang w:val="en-US"/>
+              </w:rPr>
+              <w:t>eksplor</w:t>
+            </w:r>
+            <w:proofErr w:type="spellEnd"/>
+            <w:r>
+              <w:rPr>
+                <w:sz w:val="24"/>
+                <w:lang w:val="en-US"/>
+              </w:rPr>
+              <w:t>.</w:t>
+            </w:r>
           </w:p>
         </w:tc>
       </w:tr>
@@ -5935,7 +8428,7 @@
         </w:rPr>
         <w:t xml:space="preserve">link </w:t>
       </w:r>
-      <w:hyperlink r:id="rId9">
+      <w:hyperlink r:id="rId8">
         <w:r>
           <w:rPr>
             <w:color w:val="0462C1"/>
@@ -6427,7 +8920,7 @@
       <w:r>
         <w:t xml:space="preserve">Pembuatan usecase diagram : </w:t>
       </w:r>
-      <w:hyperlink r:id="rId10">
+      <w:hyperlink r:id="rId9">
         <w:r>
           <w:rPr>
             <w:color w:val="0462C1"/>
@@ -6445,7 +8938,7 @@
       <w:r>
         <w:t xml:space="preserve">Pembuatan dfd level 0 : </w:t>
       </w:r>
-      <w:hyperlink r:id="rId11">
+      <w:hyperlink r:id="rId10">
         <w:r>
           <w:rPr>
             <w:color w:val="0462C1"/>
@@ -6463,7 +8956,7 @@
       <w:r>
         <w:t xml:space="preserve">Pembuatan dfd level 1 dan 2 : </w:t>
       </w:r>
-      <w:hyperlink r:id="rId12">
+      <w:hyperlink r:id="rId11">
         <w:r>
           <w:rPr>
             <w:color w:val="0462C1"/>
@@ -6535,7 +9028,7 @@
       <w:r>
         <w:t xml:space="preserve">Pelajari materi pembuatan ERD pada link : </w:t>
       </w:r>
-      <w:hyperlink r:id="rId13">
+      <w:hyperlink r:id="rId12">
         <w:r>
           <w:rPr>
             <w:color w:val="0462C1"/>
@@ -6624,7 +9117,7 @@
       <w:r>
         <w:t xml:space="preserve">Pelajari materi pembuatan Model Class Diagram pada link : </w:t>
       </w:r>
-      <w:hyperlink r:id="rId14">
+      <w:hyperlink r:id="rId13">
         <w:r>
           <w:rPr>
             <w:color w:val="0462C1"/>
@@ -7665,6 +10158,7 @@
     <w:lsdException w:name="caption" w:uiPriority="35" w:qFormat="1"/>
     <w:lsdException w:name="Title" w:semiHidden="0" w:uiPriority="10" w:unhideWhenUsed="0" w:qFormat="1"/>
     <w:lsdException w:name="Default Paragraph Font" w:uiPriority="1"/>
+    <w:lsdException w:name="Body Text" w:uiPriority="1" w:qFormat="1"/>
     <w:lsdException w:name="Subtitle" w:semiHidden="0" w:uiPriority="11" w:unhideWhenUsed="0" w:qFormat="1"/>
     <w:lsdException w:name="Strong" w:semiHidden="0" w:uiPriority="22" w:unhideWhenUsed="0" w:qFormat="1"/>
     <w:lsdException w:name="Emphasis" w:semiHidden="0" w:uiPriority="20" w:unhideWhenUsed="0" w:qFormat="1"/>
@@ -7853,6 +10347,7 @@
   <w:style w:type="paragraph" w:styleId="BodyText">
     <w:name w:val="Body Text"/>
     <w:basedOn w:val="Normal"/>
+    <w:link w:val="BodyTextChar"/>
     <w:uiPriority w:val="1"/>
     <w:qFormat/>
     <w:rPr>
@@ -7875,6 +10370,30 @@
     <w:basedOn w:val="Normal"/>
     <w:uiPriority w:val="1"/>
     <w:qFormat/>
+  </w:style>
+  <w:style w:type="character" w:styleId="Strong">
+    <w:name w:val="Strong"/>
+    <w:basedOn w:val="DefaultParagraphFont"/>
+    <w:uiPriority w:val="22"/>
+    <w:qFormat/>
+    <w:rsid w:val="00B72D11"/>
+    <w:rPr>
+      <w:b/>
+      <w:bCs/>
+    </w:rPr>
+  </w:style>
+  <w:style w:type="character" w:customStyle="1" w:styleId="BodyTextChar">
+    <w:name w:val="Body Text Char"/>
+    <w:basedOn w:val="DefaultParagraphFont"/>
+    <w:link w:val="BodyText"/>
+    <w:uiPriority w:val="1"/>
+    <w:rsid w:val="009E238F"/>
+    <w:rPr>
+      <w:rFonts w:ascii="Times New Roman" w:eastAsia="Times New Roman" w:hAnsi="Times New Roman" w:cs="Times New Roman"/>
+      <w:sz w:val="24"/>
+      <w:szCs w:val="24"/>
+      <w:lang w:val="id"/>
+    </w:rPr>
   </w:style>
 </w:styles>
 </file>
@@ -7921,6 +10440,7 @@
     <w:lsdException w:name="caption" w:uiPriority="35" w:qFormat="1"/>
     <w:lsdException w:name="Title" w:semiHidden="0" w:uiPriority="10" w:unhideWhenUsed="0" w:qFormat="1"/>
     <w:lsdException w:name="Default Paragraph Font" w:uiPriority="1"/>
+    <w:lsdException w:name="Body Text" w:uiPriority="1" w:qFormat="1"/>
     <w:lsdException w:name="Subtitle" w:semiHidden="0" w:uiPriority="11" w:unhideWhenUsed="0" w:qFormat="1"/>
     <w:lsdException w:name="Strong" w:semiHidden="0" w:uiPriority="22" w:unhideWhenUsed="0" w:qFormat="1"/>
     <w:lsdException w:name="Emphasis" w:semiHidden="0" w:uiPriority="20" w:unhideWhenUsed="0" w:qFormat="1"/>
@@ -8109,6 +10629,7 @@
   <w:style w:type="paragraph" w:styleId="BodyText">
     <w:name w:val="Body Text"/>
     <w:basedOn w:val="Normal"/>
+    <w:link w:val="BodyTextChar"/>
     <w:uiPriority w:val="1"/>
     <w:qFormat/>
     <w:rPr>
@@ -8131,6 +10652,30 @@
     <w:basedOn w:val="Normal"/>
     <w:uiPriority w:val="1"/>
     <w:qFormat/>
+  </w:style>
+  <w:style w:type="character" w:styleId="Strong">
+    <w:name w:val="Strong"/>
+    <w:basedOn w:val="DefaultParagraphFont"/>
+    <w:uiPriority w:val="22"/>
+    <w:qFormat/>
+    <w:rsid w:val="00B72D11"/>
+    <w:rPr>
+      <w:b/>
+      <w:bCs/>
+    </w:rPr>
+  </w:style>
+  <w:style w:type="character" w:customStyle="1" w:styleId="BodyTextChar">
+    <w:name w:val="Body Text Char"/>
+    <w:basedOn w:val="DefaultParagraphFont"/>
+    <w:link w:val="BodyText"/>
+    <w:uiPriority w:val="1"/>
+    <w:rsid w:val="009E238F"/>
+    <w:rPr>
+      <w:rFonts w:ascii="Times New Roman" w:eastAsia="Times New Roman" w:hAnsi="Times New Roman" w:cs="Times New Roman"/>
+      <w:sz w:val="24"/>
+      <w:szCs w:val="24"/>
+      <w:lang w:val="id"/>
+    </w:rPr>
   </w:style>
 </w:styles>
 </file>

</xml_diff>